<commit_message>
Add DOCX template enhancements and placeholder support
- Added childrenStatement, firstChild placeholders for templates
- Added automatic split-tag merging for Word-formatted placeholders
- Improved template detection with content-type and content-length checks
- Added nullGetter to handle undefined values gracefully
- Created multiple diagnostic and fixing scripts
- Updated Vite config for better DOCX/PDF asset handling
</commit_message>
<xml_diff>
--- a/public/templates/joint_estate_planning_template.docx
+++ b/public/templates/joint_estate_planning_template.docx
@@ -55,7 +55,24 @@
           <w:sz w:val="40"/>
         </w:rPr>
         <w:br/>
-        <w:t>{client.firstName} {client.middleName} {client.lastName} and  {spouse.firstName} {spouse.lastName}</w:t>
+        <w:t>
+          <w:r>
+            <w:t>{client.firstName}</w:t>
+          </w:r>
+          <w:r>
+            <w:t>{client.middleName}</w:t>
+          </w:r>
+          <w:r>
+            <w:t>{client.lastName}</w:t>
+          </w:r>
+           and  
+          <w:r>
+            <w:t>{spouse.firstName}</w:t>
+          </w:r>
+          <w:r>
+            <w:t>{spouse.lastName}</w:t>
+          </w:r>
+        </w:t>
       </w:r>
     </w:p>
     <w:p/>
@@ -750,7 +767,26 @@
       </w:pPr>
       <w:r>
         <w:lastRenderedPageBreak/>
-        <w:t>The {client.firstName} {client.middleName} {client.lastName} and  {spouse.firstName} {spouse.lastName} Living Trust Information Page</w:t>
+        <w:t>
+          The 
+          <w:r>
+            <w:t>{client.firstName}</w:t>
+          </w:r>
+          <w:r>
+            <w:t>{client.middleName}</w:t>
+          </w:r>
+          <w:r>
+            <w:t>{client.lastName}</w:t>
+          </w:r>
+           and  
+          <w:r>
+            <w:t>{spouse.firstName}</w:t>
+          </w:r>
+          <w:r>
+            <w:t>{spouse.lastName}</w:t>
+          </w:r>
+           Living Trust Information Page
+        </w:t>
       </w:r>
     </w:p>
     <w:tbl>
@@ -779,7 +815,26 @@
           </w:tcPr>
           <w:p>
             <w:r>
-              <w:t>The {client.firstName} {client.middleName} {client.lastName} and  {spouse.firstName} {spouse.lastName} Living Trust</w:t>
+              <w:t>
+                The 
+                <w:r>
+                  <w:t>{client.firstName}</w:t>
+                </w:r>
+                <w:r>
+                  <w:t>{client.middleName}</w:t>
+                </w:r>
+                <w:r>
+                  <w:t>{client.lastName}</w:t>
+                </w:r>
+                 and  
+                <w:r>
+                  <w:t>{spouse.firstName}</w:t>
+                </w:r>
+                <w:r>
+                  <w:t>{spouse.lastName}</w:t>
+                </w:r>
+                 Living Trust
+              </w:t>
             </w:r>
           </w:p>
         </w:tc>
@@ -801,7 +856,11 @@
           </w:tcPr>
           <w:p>
             <w:r>
-              <w:t>{trust.currentDate}</w:t>
+              <w:t>
+                <w:r>
+                  <w:t>{trust.currentDate}</w:t>
+                </w:r>
+              </w:t>
             </w:r>
           </w:p>
         </w:tc>
@@ -823,7 +882,24 @@
           </w:tcPr>
           <w:p>
             <w:r>
-              <w:t>{client.firstName} {client.middleName} {client.lastName} and  {spouse.firstName} {spouse.lastName}</w:t>
+              <w:t>
+                <w:r>
+                  <w:t>{client.firstName}</w:t>
+                </w:r>
+                <w:r>
+                  <w:t>{client.middleName}</w:t>
+                </w:r>
+                <w:r>
+                  <w:t>{client.lastName}</w:t>
+                </w:r>
+                 and  
+                <w:r>
+                  <w:t>{spouse.firstName}</w:t>
+                </w:r>
+                <w:r>
+                  <w:t>{spouse.lastName}</w:t>
+                </w:r>
+              </w:t>
             </w:r>
           </w:p>
         </w:tc>
@@ -846,7 +922,42 @@
         <w:jc w:val="center"/>
       </w:pPr>
       <w:r>
-        <w:t>{client.firstName} {client.middleName} {client.lastName} and  {spouse.firstName} {spouse.lastName}, Trustees of The {client.firstName} {client.middleName} {client.lastName} and  {spouse.firstName} {spouse.lastName} Living Trust</w:t>
+        <w:t>
+          <w:r>
+            <w:t>{client.firstName}</w:t>
+          </w:r>
+          <w:r>
+            <w:t>{client.middleName}</w:t>
+          </w:r>
+          <w:r>
+            <w:t>{client.lastName}</w:t>
+          </w:r>
+           and  
+          <w:r>
+            <w:t>{spouse.firstName}</w:t>
+          </w:r>
+          <w:r>
+            <w:t>{spouse.lastName}</w:t>
+          </w:r>
+          , Trustees of The 
+          <w:r>
+            <w:t>{client.firstName}</w:t>
+          </w:r>
+          <w:r>
+            <w:t>{client.middleName}</w:t>
+          </w:r>
+          <w:r>
+            <w:t>{client.lastName}</w:t>
+          </w:r>
+           and  
+          <w:r>
+            <w:t>{spouse.firstName}</w:t>
+          </w:r>
+          <w:r>
+            <w:t>{spouse.lastName}</w:t>
+          </w:r>
+           Living Trust
+        </w:t>
       </w:r>
     </w:p>
     <w:p>
@@ -860,7 +971,46 @@
         <w:jc w:val="center"/>
       </w:pPr>
       <w:r>
-        <w:t>{client.firstName} {client.middleName} {client.lastName} and  {spouse.firstName} {spouse.lastName}, Trustees, or their successors in interest, of The {client.firstName} {client.middleName} {client.lastName} and  {spouse.firstName} {spouse.lastName} Living Trust dated {trust.currentDate}, and any amendments thereto</w:t>
+        <w:t>
+          <w:r>
+            <w:t>{client.firstName}</w:t>
+          </w:r>
+          <w:r>
+            <w:t>{client.middleName}</w:t>
+          </w:r>
+          <w:r>
+            <w:t>{client.lastName}</w:t>
+          </w:r>
+           and  
+          <w:r>
+            <w:t>{spouse.firstName}</w:t>
+          </w:r>
+          <w:r>
+            <w:t>{spouse.lastName}</w:t>
+          </w:r>
+          , Trustees, or their successors in interest, of The 
+          <w:r>
+            <w:t>{client.firstName}</w:t>
+          </w:r>
+          <w:r>
+            <w:t>{client.middleName}</w:t>
+          </w:r>
+          <w:r>
+            <w:t>{client.lastName}</w:t>
+          </w:r>
+           and  
+          <w:r>
+            <w:t>{spouse.firstName}</w:t>
+          </w:r>
+          <w:r>
+            <w:t>{spouse.lastName}</w:t>
+          </w:r>
+           Living Trust dated 
+          <w:r>
+            <w:t>{trust.currentDate}</w:t>
+          </w:r>
+          , and any amendments thereto
+        </w:t>
       </w:r>
     </w:p>
     <w:p>
@@ -1108,13 +1258,40 @@
           <w:sz w:val="40"/>
         </w:rPr>
         <w:lastRenderedPageBreak/>
-        <w:t>Will of {client.firstName} {client.middleName} {client.lastName}</w:t>
+        <w:t>
+          Will of 
+          <w:r>
+            <w:t>{client.firstName}</w:t>
+          </w:r>
+          <w:r>
+            <w:t>{client.middleName}</w:t>
+          </w:r>
+          <w:r>
+            <w:t>{client.lastName}</w:t>
+          </w:r>
+        </w:t>
       </w:r>
     </w:p>
     <w:p/>
     <w:p>
       <w:r>
-        <w:t>I, {client.firstName} {client.middleName} {client.lastName}, a resident of {client.county} County, California, revoke any prior Wills and codicils made by me and declare this to be my Will.</w:t>
+        <w:t>
+          I, 
+          <w:r>
+            <w:t>{client.firstName}</w:t>
+          </w:r>
+          <w:r>
+            <w:t>{client.middleName}</w:t>
+          </w:r>
+          <w:r>
+            <w:t>{client.lastName}</w:t>
+          </w:r>
+          , a resident of 
+          <w:r>
+            <w:t>{client.county}</w:t>
+          </w:r>
+           County, California, revoke any prior Wills and codicils made by me and declare this to be my Will.
+        </w:t>
       </w:r>
     </w:p>
     <w:p>
@@ -1131,28 +1308,70 @@
     </w:p>
     <w:p>
       <w:r>
-        <w:t>I am married to  {spouse.firstName} {spouse.lastName}.  Any reference in this document to my wife is a reference to  {spouse.firstName} {spouse.lastName}.</w:t>
-      </w:r>
-    </w:p>
-    <w:p>
-      <w:r>
-        <w:t>{childrenStatement} children.}  Their names are:</w:t>
-      </w:r>
-    </w:p>
-    <w:p>
-      <w:pPr>
-        <w:pStyle w:val="BodyText2"/>
-      </w:pPr>
-      <w:r>
-        <w:t xml:space="preserve">{child1} {child1.field}, born on {child.dateOfBirth})} : ''}; </w:t>
-      </w:r>
-    </w:p>
-    <w:p>
-      <w:pPr>
-        <w:pStyle w:val="BodyText2"/>
-      </w:pPr>
-      <w:r>
-        <w:t xml:space="preserve">{child2} {child2.field}, born on {child.dateOfBirth})} : ''}; </w:t>
+        <w:t>
+          I am married to  
+          <w:r>
+            <w:t>{spouse.firstName}</w:t>
+          </w:r>
+           {spouse.lastName.  Any reference in this document to my wife is a reference to  
+          <w:r>
+            <w:t>{spouse.firstName}</w:t>
+          </w:r>
+          <w:r>
+            <w:t>{spouse.lastName}</w:t>
+          </w:r>
+          .
+        </w:t>
+      </w:r>
+    </w:p>
+    <w:p>
+      <w:r>
+        <w:t>
+          <w:r>
+            <w:t>{childrenStatement}</w:t>
+          </w:r>
+           children.}  Their names are:
+        </w:t>
+      </w:r>
+    </w:p>
+    <w:p>
+      <w:pPr>
+        <w:pStyle w:val="BodyText2"/>
+      </w:pPr>
+      <w:r>
+        <w:t xml:space="preserve">
+          <w:r>
+            <w:t>{child1}</w:t>
+          </w:r>
+          <w:r>
+            <w:t>{child1.field}</w:t>
+          </w:r>
+          , born on 
+          <w:r>
+            <w:t>{child.dateOfBirth}</w:t>
+          </w:r>
+          )}; 
+        </w:t>
+      </w:r>
+    </w:p>
+    <w:p>
+      <w:pPr>
+        <w:pStyle w:val="BodyText2"/>
+      </w:pPr>
+      <w:r>
+        <w:t xml:space="preserve">
+          <w:r>
+            <w:t>{child2}</w:t>
+          </w:r>
+          <w:r>
+            <w:t>{child2.field}</w:t>
+          </w:r>
+          , born on 
+          <w:r>
+            <w:t>{child.dateOfBirth}</w:t>
+          </w:r>
+          )}; 
+        </w:t>
       </w:r>
     </w:p>
     <w:p>
@@ -1217,7 +1436,29 @@
       </w:r>
       <w:r>
         <w:lastRenderedPageBreak/>
-        <w:t>{client.firstName} {client.middleName} {client.lastName} and  {spouse.firstName} {spouse.lastName} Living Trust dated {trust.currentDate} and executed before this Will, to be added to the property of that trust.  I direct that the Trustee administer the property according to the trust and any amendments made prior to my death.</w:t>
+        <w:t>
+          <w:r>
+            <w:t>{client.firstName}</w:t>
+          </w:r>
+          <w:r>
+            <w:t>{client.middleName}</w:t>
+          </w:r>
+          <w:r>
+            <w:t>{client.lastName}</w:t>
+          </w:r>
+           and  
+          <w:r>
+            <w:t>{spouse.firstName}</w:t>
+          </w:r>
+          <w:r>
+            <w:t>{spouse.lastName}</w:t>
+          </w:r>
+           Living Trust dated 
+          <w:r>
+            <w:t>{trust.currentDate}</w:t>
+          </w:r>
+           and executed before this Will, to be added to the property of that trust.  I direct that the Trustee administer the property according to the trust and any amendments made prior to my death.
+        </w:t>
       </w:r>
     </w:p>
     <w:p>
@@ -1260,7 +1501,21 @@
     </w:p>
     <w:p>
       <w:r>
-        <w:t>I nominate {placeholder}.pourOverRepresentatives.client[0].lastName} : ''} as my Personal Representative.  If {placeholder} {pourOverRepresentatives.client[0].lastName} : ''} is unwilling or unable to act as my Personal Representative, I nominate {clientPourOverRep2.fullName} {pourOverRepresentatives.client[1].lastName} : ''} to serve as my successor Personal Representative.</w:t>
+        <w:t>
+          I nominate 
+          <w:r>
+            <w:t>{placeholder}</w:t>
+          </w:r>
+          .pourOverRepresentatives.client[0].lastName} as my Personal Representative.  If 
+          <w:r>
+            <w:t>{placeholder}</w:t>
+          </w:r>
+           {pourOverRepresentatives.client[0].lastName} is unwilling or unable to act as my Personal Representative, I nominate 
+          <w:r>
+            <w:t>{clientPourOverRep2.fullName}</w:t>
+          </w:r>
+           {pourOverRepresentatives.client[1].lastName} to serve as my successor Personal Representative.
+        </w:t>
       </w:r>
     </w:p>
     <w:p>
@@ -1273,7 +1528,13 @@
     </w:p>
     <w:p>
       <w:r>
-        <w:t>I appoint {placeholder} {guardians[0].lastName} : ''} as guardian of each child of mine who needs a guardian.</w:t>
+        <w:t>
+          I appoint 
+          <w:r>
+            <w:t>{placeholder}</w:t>
+          </w:r>
+           {guardians[0].lastName} as guardian of each child of mine who needs a guardian.
+        </w:t>
       </w:r>
     </w:p>
     <w:p>
@@ -1545,17 +1806,108 @@
     </w:p>
     <w:p>
       <w:r>
-        <w:t>The Trustee of The {client.firstName} {client.middleName} {client.lastName} and  {spouse.firstName} {spouse.lastName} Living Trust is authorized to pay expenses incurred for my funeral and for the disposition of my remains, claims against my estate, and expenses of estate administration.  Accordingly, I direct my Personal Representative to consult with the Trustee to determine which expenses and claims should be paid by my Personal Representative from property passing under my Will, and which expenses and claims should be paid by the Trustee from The {client.firstName} {client.middleName} {client.lastName} and  {spouse.firstName} {spouse.lastName} Living Trust.</w:t>
-      </w:r>
-    </w:p>
-    <w:p>
-      <w:r>
-        <w:t>I direct my Personal Representative to follow any instructions contained in The {client.firstName} {client.middleName} {client.lastName} and  {spouse.firstName} {spouse.lastName} Living Trust in making any tax elections, including the allocation of my GST Exemption and any elections relative to the deceased spousal unused exclusion amount as defined and to the extent and amount allowable under Sections 2010(c)(4) and (5) of the Internal Revenue Code, all as my Personal Representative deems appropriate under then prevailing circumstances.  My Personal Representative will suffer no liability for making or not making any tax election in good faith to any person, including any person not yet in being, whose interest may have been affected.</w:t>
-      </w:r>
-    </w:p>
-    <w:p>
-      <w:r>
-        <w:t>Any taxes imposed on property passing under and outside my Will because of my death will be apportioned and paid under the provisions of The {client.firstName} {client.middleName} {client.lastName} and  {spouse.firstName} {spouse.lastName} Living Trust, and I incorporate the tax apportionment provisions of The {client.firstName} {client.middleName} {client.lastName} and  {spouse.firstName} {spouse.lastName} Living Trust as part of my Will.</w:t>
+        <w:t>
+          The Trustee of The 
+          <w:r>
+            <w:t>{client.firstName}</w:t>
+          </w:r>
+          <w:r>
+            <w:t>{client.middleName}</w:t>
+          </w:r>
+          <w:r>
+            <w:t>{client.lastName}</w:t>
+          </w:r>
+           and  
+          <w:r>
+            <w:t>{spouse.firstName}</w:t>
+          </w:r>
+          <w:r>
+            <w:t>{spouse.lastName}</w:t>
+          </w:r>
+           Living Trust is authorized to pay expenses incurred for my funeral and for the disposition of my remains, claims against my estate, and expenses of estate administration.  Accordingly, I direct my Personal Representative to consult with the Trustee to determine which expenses and claims should be paid by my Personal Representative from property passing under my Will, and which expenses and claims should be paid by the Trustee from The 
+          <w:r>
+            <w:t>{client.firstName}</w:t>
+          </w:r>
+          <w:r>
+            <w:t>{client.middleName}</w:t>
+          </w:r>
+          <w:r>
+            <w:t>{client.lastName}</w:t>
+          </w:r>
+           and  
+          <w:r>
+            <w:t>{spouse.firstName}</w:t>
+          </w:r>
+          <w:r>
+            <w:t>{spouse.lastName}</w:t>
+          </w:r>
+           Living Trust.
+        </w:t>
+      </w:r>
+    </w:p>
+    <w:p>
+      <w:r>
+        <w:t>
+          I direct my Personal Representative to follow any instructions contained in The 
+          <w:r>
+            <w:t>{client.firstName}</w:t>
+          </w:r>
+          <w:r>
+            <w:t>{client.middleName}</w:t>
+          </w:r>
+          <w:r>
+            <w:t>{client.lastName}</w:t>
+          </w:r>
+           and  
+          <w:r>
+            <w:t>{spouse.firstName}</w:t>
+          </w:r>
+          <w:r>
+            <w:t>{spouse.lastName}</w:t>
+          </w:r>
+           Living Trust in making any tax elections, including the allocation of my GST Exemption and any elections relative to the deceased spousal unused exclusion amount as defined and to the extent and amount allowable under Sections 2010(c)(4) and (5) of the Internal Revenue Code, all as my Personal Representative deems appropriate under then prevailing circumstances.  My Personal Representative will suffer no liability for making or not making any tax election in good faith to any person, including any person not yet in being, whose interest may have been affected.
+        </w:t>
+      </w:r>
+    </w:p>
+    <w:p>
+      <w:r>
+        <w:t>
+          Any taxes imposed on property passing under and outside my Will because of my death will be apportioned and paid under the provisions of The 
+          <w:r>
+            <w:t>{client.firstName}</w:t>
+          </w:r>
+          <w:r>
+            <w:t>{client.middleName}</w:t>
+          </w:r>
+          <w:r>
+            <w:t>{client.lastName}</w:t>
+          </w:r>
+           and  
+          <w:r>
+            <w:t>{spouse.firstName}</w:t>
+          </w:r>
+          <w:r>
+            <w:t>{spouse.lastName}</w:t>
+          </w:r>
+           Living Trust, and I incorporate the tax apportionment provisions of The 
+          <w:r>
+            <w:t>{client.firstName}</w:t>
+          </w:r>
+          <w:r>
+            <w:t>{client.middleName}</w:t>
+          </w:r>
+          <w:r>
+            <w:t>{client.lastName}</w:t>
+          </w:r>
+           and  
+          <w:r>
+            <w:t>{spouse.firstName}</w:t>
+          </w:r>
+          <w:r>
+            <w:t>{spouse.lastName}</w:t>
+          </w:r>
+           Living Trust as part of my Will.
+        </w:t>
       </w:r>
     </w:p>
     <w:p>
@@ -1880,7 +2232,23 @@
     <w:p>
       <w:r>
         <w:lastRenderedPageBreak/>
-        <w:t>I, {client.firstName} {client.middleName} {client.lastName}, sign my name to this instrument on {trust.currentDate} and do declare that I sign and execute this instrument as my Will, that I sign it willingly, that I execute it as my free and voluntary act for the purposes therein expressed, and that I am eighteen years of age or older, of sound mind, and under no constraint or undue influence.  I ask the persons who sign below to be my witnesses.</w:t>
+        <w:t>
+          I, 
+          <w:r>
+            <w:t>{client.firstName}</w:t>
+          </w:r>
+          <w:r>
+            <w:t>{client.middleName}</w:t>
+          </w:r>
+          <w:r>
+            <w:t>{client.lastName}</w:t>
+          </w:r>
+          , sign my name to this instrument on 
+          <w:r>
+            <w:t>{trust.currentDate}</w:t>
+          </w:r>
+           and do declare that I sign and execute this instrument as my Will, that I sign it willingly, that I execute it as my free and voluntary act for the purposes therein expressed, and that I am eighteen years of age or older, of sound mind, and under no constraint or undue influence.  I ask the persons who sign below to be my witnesses.
+        </w:t>
       </w:r>
     </w:p>
     <w:tbl>
@@ -1951,7 +2319,17 @@
           </w:tcPr>
           <w:p>
             <w:r>
-              <w:t>{client.firstName} {client.middleName} {client.lastName}</w:t>
+              <w:t>
+                <w:r>
+                  <w:t>{client.firstName}</w:t>
+                </w:r>
+                <w:r>
+                  <w:t>{client.middleName}</w:t>
+                </w:r>
+                <w:r>
+                  <w:t>{client.lastName}</w:t>
+                </w:r>
+              </w:t>
             </w:r>
           </w:p>
         </w:tc>
@@ -1959,17 +2337,47 @@
     </w:tbl>
     <w:p>
       <w:r>
-        <w:t>Each of us declares under penalty of perjury under the laws of the State of California that on the day and year written below, {client.firstName} {client.middleName} {client.lastName}, published and declared this instrument to be his Will, that he signed this Will in our presence, that each of us, in his presence and at his request, and in the presence of each other, have signed our names as attesting witnesses.  We also declare that each of us is now more than eighteen years of age, is a competent witness, and resides at the address set forth after his or her name.</w:t>
-      </w:r>
-    </w:p>
-    <w:p>
-      <w:r>
-        <w:t>We also declare that at the time of our attestation of this Will, {client.firstName} {client.middleName} {client.lastName} was, to our best knowledge and belief, of sound mind and memory, eighteen years of age or older, and that this Will was not procured by duress, menace, fraud, misrepresentation, constraint or undue influence.</w:t>
-      </w:r>
-    </w:p>
-    <w:p>
-      <w:r>
-        <w:t>Executed on {trust.currentDate} in the County of ___________________________, California.</w:t>
+        <w:t>
+          Each of us declares under penalty of perjury under the laws of the State of California that on the day and year written below, 
+          <w:r>
+            <w:t>{client.firstName}</w:t>
+          </w:r>
+          <w:r>
+            <w:t>{client.middleName}</w:t>
+          </w:r>
+          <w:r>
+            <w:t>{client.lastName}</w:t>
+          </w:r>
+          , published and declared this instrument to be his Will, that he signed this Will in our presence, that each of us, in his presence and at his request, and in the presence of each other, have signed our names as attesting witnesses.  We also declare that each of us is now more than eighteen years of age, is a competent witness, and resides at the address set forth after his or her name.
+        </w:t>
+      </w:r>
+    </w:p>
+    <w:p>
+      <w:r>
+        <w:t>
+          We also declare that at the time of our attestation of this Will, 
+          <w:r>
+            <w:t>{client.firstName}</w:t>
+          </w:r>
+          <w:r>
+            <w:t>{client.middleName}</w:t>
+          </w:r>
+          <w:r>
+            <w:t>{client.lastName}</w:t>
+          </w:r>
+           was, to our best knowledge and belief, of sound mind and memory, eighteen years of age or older, and that this Will was not procured by duress, menace, fraud, misrepresentation, constraint or undue influence.
+        </w:t>
+      </w:r>
+    </w:p>
+    <w:p>
+      <w:r>
+        <w:t>
+          Executed on 
+          <w:r>
+            <w:t>{trust.currentDate}</w:t>
+          </w:r>
+           in the County of ___________________________, California.
+        </w:t>
       </w:r>
     </w:p>
     <w:tbl>
@@ -2116,13 +2524,34 @@
           <w:sz w:val="40"/>
         </w:rPr>
         <w:lastRenderedPageBreak/>
-        <w:t>Will of  {spouse.firstName} {spouse.lastName}</w:t>
+        <w:t>
+          Will of  
+          <w:r>
+            <w:t>{spouse.firstName}</w:t>
+          </w:r>
+          <w:r>
+            <w:t>{spouse.lastName}</w:t>
+          </w:r>
+        </w:t>
       </w:r>
     </w:p>
     <w:p/>
     <w:p>
       <w:r>
-        <w:t>I,  {spouse.firstName} {spouse.lastName}, a resident of {client.county} County, California, revoke any prior Wills and codicils made by me and declare this to be my Will.</w:t>
+        <w:t>
+          I,  
+          <w:r>
+            <w:t>{spouse.firstName}</w:t>
+          </w:r>
+          <w:r>
+            <w:t>{spouse.lastName}</w:t>
+          </w:r>
+          , a resident of 
+          <w:r>
+            <w:t>{client.county}</w:t>
+          </w:r>
+           County, California, revoke any prior Wills and codicils made by me and declare this to be my Will.
+        </w:t>
       </w:r>
     </w:p>
     <w:p>
@@ -2139,28 +2568,76 @@
     </w:p>
     <w:p>
       <w:r>
-        <w:t>I am married to {client.firstName} {client.middleName} {client.lastName}.  Any reference in this document to my husband is a reference to {client.firstName} {client.middleName} {client.lastName}.</w:t>
-      </w:r>
-    </w:p>
-    <w:p>
-      <w:r>
-        <w:t>{childrenStatement} children.}  Their names are:</w:t>
-      </w:r>
-    </w:p>
-    <w:p>
-      <w:pPr>
-        <w:pStyle w:val="BodyText2"/>
-      </w:pPr>
-      <w:r>
-        <w:t>{child1} {child1.field}, born on {child.dateOfBirth})} : ''};</w:t>
-      </w:r>
-    </w:p>
-    <w:p>
-      <w:pPr>
-        <w:pStyle w:val="BodyText2"/>
-      </w:pPr>
-      <w:r>
-        <w:t>{child2} {child2.field}, born on {child.dateOfBirth})} : ''};</w:t>
+        <w:t>
+          I am married to 
+          <w:r>
+            <w:t>{client.firstName}</w:t>
+          </w:r>
+          <w:r>
+            <w:t>{client.middleName}</w:t>
+          </w:r>
+           {client.lastName.  Any reference in this document to my husband is a reference to 
+          <w:r>
+            <w:t>{client.firstName}</w:t>
+          </w:r>
+          <w:r>
+            <w:t>{client.middleName}</w:t>
+          </w:r>
+          <w:r>
+            <w:t>{client.lastName}</w:t>
+          </w:r>
+          .
+        </w:t>
+      </w:r>
+    </w:p>
+    <w:p>
+      <w:r>
+        <w:t>
+          <w:r>
+            <w:t>{childrenStatement}</w:t>
+          </w:r>
+           children.}  Their names are:
+        </w:t>
+      </w:r>
+    </w:p>
+    <w:p>
+      <w:pPr>
+        <w:pStyle w:val="BodyText2"/>
+      </w:pPr>
+      <w:r>
+        <w:t>
+          <w:r>
+            <w:t>{child1}</w:t>
+          </w:r>
+          <w:r>
+            <w:t>{child1.field}</w:t>
+          </w:r>
+          , born on 
+          <w:r>
+            <w:t>{child.dateOfBirth}</w:t>
+          </w:r>
+          )};
+        </w:t>
+      </w:r>
+    </w:p>
+    <w:p>
+      <w:pPr>
+        <w:pStyle w:val="BodyText2"/>
+      </w:pPr>
+      <w:r>
+        <w:t>
+          <w:r>
+            <w:t>{child2}</w:t>
+          </w:r>
+          <w:r>
+            <w:t>{child2.field}</w:t>
+          </w:r>
+          , born on 
+          <w:r>
+            <w:t>{child.dateOfBirth}</w:t>
+          </w:r>
+          )};
+        </w:t>
       </w:r>
     </w:p>
     <w:p>
@@ -2225,7 +2702,29 @@
       </w:r>
       <w:r>
         <w:lastRenderedPageBreak/>
-        <w:t>{client.firstName} {client.middleName} {client.lastName} and  {spouse.firstName} {spouse.lastName} Living Trust dated {trust.currentDate} and executed before this Will, to be added to the property of that trust.  I direct that the Trustee administer the property according to the trust and any amendments made prior to my death.</w:t>
+        <w:t>
+          <w:r>
+            <w:t>{client.firstName}</w:t>
+          </w:r>
+          <w:r>
+            <w:t>{client.middleName}</w:t>
+          </w:r>
+          <w:r>
+            <w:t>{client.lastName}</w:t>
+          </w:r>
+           and  
+          <w:r>
+            <w:t>{spouse.firstName}</w:t>
+          </w:r>
+          <w:r>
+            <w:t>{spouse.lastName}</w:t>
+          </w:r>
+           Living Trust dated 
+          <w:r>
+            <w:t>{trust.currentDate}</w:t>
+          </w:r>
+           and executed before this Will, to be added to the property of that trust.  I direct that the Trustee administer the property according to the trust and any amendments made prior to my death.
+        </w:t>
       </w:r>
     </w:p>
     <w:p>
@@ -2268,7 +2767,21 @@
     </w:p>
     <w:p>
       <w:r>
-        <w:t>I nominate {placeholder} {pourOverRepresentatives.spouse[0].lastName} : ''} as my Personal Representative.  If {placeholder} {pourOverRepresentatives.spouse[0].lastName} : ''} is unwilling or unable to act as my Personal Representative, I nominate {placeholder} {pourOverRepresentatives.spouse[1].lastName} : ''} to serve as my successor Personal Representative.</w:t>
+        <w:t>
+          I nominate 
+          <w:r>
+            <w:t>{placeholder}</w:t>
+          </w:r>
+           {pourOverRepresentatives.spouse[0].lastName} as my Personal Representative.  If 
+          <w:r>
+            <w:t>{placeholder}</w:t>
+          </w:r>
+           {pourOverRepresentatives.spouse[0].lastName} is unwilling or unable to act as my Personal Representative, I nominate 
+          <w:r>
+            <w:t>{placeholder}</w:t>
+          </w:r>
+           {pourOverRepresentatives.spouse[1].lastName} to serve as my successor Personal Representative.
+        </w:t>
       </w:r>
     </w:p>
     <w:p>
@@ -2281,7 +2794,13 @@
     </w:p>
     <w:p>
       <w:r>
-        <w:t>I appoint {placeholder} {guardians[0].lastName} : ''} as guardian of each child of mine who needs a guardian.</w:t>
+        <w:t>
+          I appoint 
+          <w:r>
+            <w:t>{placeholder}</w:t>
+          </w:r>
+           {guardians[0].lastName} as guardian of each child of mine who needs a guardian.
+        </w:t>
       </w:r>
     </w:p>
     <w:p>
@@ -2553,17 +3072,108 @@
     </w:p>
     <w:p>
       <w:r>
-        <w:t>The Trustee of The {client.firstName} {client.middleName} {client.lastName} and  {spouse.firstName} {spouse.lastName} Living Trust is authorized to pay expenses incurred for my funeral and for the disposition of my remains, claims against my estate, and expenses of estate administration.  Accordingly, I direct my Personal Representative to consult with the Trustee to determine which expenses and claims should be paid by my Personal Representative from property passing under my Will, and which expenses and claims should be paid by the Trustee from The {client.firstName} {client.middleName} {client.lastName} and  {spouse.firstName} {spouse.lastName} Living Trust.</w:t>
-      </w:r>
-    </w:p>
-    <w:p>
-      <w:r>
-        <w:t>I direct my Personal Representative to follow any instructions contained in The {client.firstName} {client.middleName} {client.lastName} and  {spouse.firstName} {spouse.lastName} Living Trust in making any tax elections, including the allocation of my GST Exemption and any elections relative to the deceased spousal unused exclusion amount as defined and to the extent and amount allowable under Sections 2010(c)(4) and (5) of the Internal Revenue Code, all as my Personal Representative deems appropriate under then prevailing circumstances.  My Personal Representative will suffer no liability for making or not making any tax election in good faith to any person, including any person not yet in being, whose interest may have been affected.</w:t>
-      </w:r>
-    </w:p>
-    <w:p>
-      <w:r>
-        <w:t>Any taxes imposed on property passing under and outside my Will because of my death will be apportioned and paid under the provisions of The {client.firstName} {client.middleName} {client.lastName} and  {spouse.firstName} {spouse.lastName} Living Trust, and I incorporate the tax apportionment provisions of The {client.firstName} {client.middleName} {client.lastName} and  {spouse.firstName} {spouse.lastName} Living Trust as part of my Will.</w:t>
+        <w:t>
+          The Trustee of The 
+          <w:r>
+            <w:t>{client.firstName}</w:t>
+          </w:r>
+          <w:r>
+            <w:t>{client.middleName}</w:t>
+          </w:r>
+          <w:r>
+            <w:t>{client.lastName}</w:t>
+          </w:r>
+           and  
+          <w:r>
+            <w:t>{spouse.firstName}</w:t>
+          </w:r>
+          <w:r>
+            <w:t>{spouse.lastName}</w:t>
+          </w:r>
+           Living Trust is authorized to pay expenses incurred for my funeral and for the disposition of my remains, claims against my estate, and expenses of estate administration.  Accordingly, I direct my Personal Representative to consult with the Trustee to determine which expenses and claims should be paid by my Personal Representative from property passing under my Will, and which expenses and claims should be paid by the Trustee from The 
+          <w:r>
+            <w:t>{client.firstName}</w:t>
+          </w:r>
+          <w:r>
+            <w:t>{client.middleName}</w:t>
+          </w:r>
+          <w:r>
+            <w:t>{client.lastName}</w:t>
+          </w:r>
+           and  
+          <w:r>
+            <w:t>{spouse.firstName}</w:t>
+          </w:r>
+          <w:r>
+            <w:t>{spouse.lastName}</w:t>
+          </w:r>
+           Living Trust.
+        </w:t>
+      </w:r>
+    </w:p>
+    <w:p>
+      <w:r>
+        <w:t>
+          I direct my Personal Representative to follow any instructions contained in The 
+          <w:r>
+            <w:t>{client.firstName}</w:t>
+          </w:r>
+          <w:r>
+            <w:t>{client.middleName}</w:t>
+          </w:r>
+          <w:r>
+            <w:t>{client.lastName}</w:t>
+          </w:r>
+           and  
+          <w:r>
+            <w:t>{spouse.firstName}</w:t>
+          </w:r>
+          <w:r>
+            <w:t>{spouse.lastName}</w:t>
+          </w:r>
+           Living Trust in making any tax elections, including the allocation of my GST Exemption and any elections relative to the deceased spousal unused exclusion amount as defined and to the extent and amount allowable under Sections 2010(c)(4) and (5) of the Internal Revenue Code, all as my Personal Representative deems appropriate under then prevailing circumstances.  My Personal Representative will suffer no liability for making or not making any tax election in good faith to any person, including any person not yet in being, whose interest may have been affected.
+        </w:t>
+      </w:r>
+    </w:p>
+    <w:p>
+      <w:r>
+        <w:t>
+          Any taxes imposed on property passing under and outside my Will because of my death will be apportioned and paid under the provisions of The 
+          <w:r>
+            <w:t>{client.firstName}</w:t>
+          </w:r>
+          <w:r>
+            <w:t>{client.middleName}</w:t>
+          </w:r>
+          <w:r>
+            <w:t>{client.lastName}</w:t>
+          </w:r>
+           and  
+          <w:r>
+            <w:t>{spouse.firstName}</w:t>
+          </w:r>
+          <w:r>
+            <w:t>{spouse.lastName}</w:t>
+          </w:r>
+           Living Trust, and I incorporate the tax apportionment provisions of The 
+          <w:r>
+            <w:t>{client.firstName}</w:t>
+          </w:r>
+          <w:r>
+            <w:t>{client.middleName}</w:t>
+          </w:r>
+          <w:r>
+            <w:t>{client.lastName}</w:t>
+          </w:r>
+           and  
+          <w:r>
+            <w:t>{spouse.firstName}</w:t>
+          </w:r>
+          <w:r>
+            <w:t>{spouse.lastName}</w:t>
+          </w:r>
+           Living Trust as part of my Will.
+        </w:t>
       </w:r>
     </w:p>
     <w:p>
@@ -2888,7 +3498,20 @@
     <w:p>
       <w:r>
         <w:lastRenderedPageBreak/>
-        <w:t>I,  {spouse.firstName} {spouse.lastName}, sign my name to this instrument on {trust.currentDate} and do declare that I sign and execute this instrument as my Will, that I sign it willingly, that I execute it as my free and voluntary act for the purposes therein expressed, and that I am eighteen years of age or older, of sound mind, and under no constraint or undue influence.  I ask the persons who sign below to be my witnesses.</w:t>
+        <w:t>
+          I,  
+          <w:r>
+            <w:t>{spouse.firstName}</w:t>
+          </w:r>
+          <w:r>
+            <w:t>{spouse.lastName}</w:t>
+          </w:r>
+          , sign my name to this instrument on 
+          <w:r>
+            <w:t>{trust.currentDate}</w:t>
+          </w:r>
+           and do declare that I sign and execute this instrument as my Will, that I sign it willingly, that I execute it as my free and voluntary act for the purposes therein expressed, and that I am eighteen years of age or older, of sound mind, and under no constraint or undue influence.  I ask the persons who sign below to be my witnesses.
+        </w:t>
       </w:r>
     </w:p>
     <w:tbl>
@@ -2959,7 +3582,14 @@
           </w:tcPr>
           <w:p>
             <w:r>
-              <w:t xml:space="preserve"> {spouse.firstName} {spouse.lastName}</w:t>
+              <w:t xml:space="preserve">
+                <w:r>
+                  <w:t>{spouse.firstName}</w:t>
+                </w:r>
+                <w:r>
+                  <w:t>{spouse.lastName}</w:t>
+                </w:r>
+              </w:t>
             </w:r>
           </w:p>
         </w:tc>
@@ -2967,17 +3597,41 @@
     </w:tbl>
     <w:p>
       <w:r>
-        <w:t>Each of us declares under penalty of perjury under the laws of the State of California that on the day and year written below,  {spouse.firstName} {spouse.lastName}, published and declared this instrument to be her Will, that she signed this Will in our presence, that each of us, in her presence and at her request, and in the presence of each other, have signed our names as attesting witnesses.  We also declare that each of us is now more than eighteen years of age, is a competent witness, and resides at the address set forth after his or her name.</w:t>
-      </w:r>
-    </w:p>
-    <w:p>
-      <w:r>
-        <w:t>We also declare that at the time of our attestation of this Will,  {spouse.firstName} {spouse.lastName} was, to our best knowledge and belief, of sound mind and memory, eighteen years of age or older, and that this Will was not procured by duress, menace, fraud, misrepresentation, constraint or undue influence.</w:t>
-      </w:r>
-    </w:p>
-    <w:p>
-      <w:r>
-        <w:t>Executed on {trust.currentDate} in the County of ___________________________, California.</w:t>
+        <w:t>
+          Each of us declares under penalty of perjury under the laws of the State of California that on the day and year written below,  
+          <w:r>
+            <w:t>{spouse.firstName}</w:t>
+          </w:r>
+          <w:r>
+            <w:t>{spouse.lastName}</w:t>
+          </w:r>
+          , published and declared this instrument to be her Will, that she signed this Will in our presence, that each of us, in her presence and at her request, and in the presence of each other, have signed our names as attesting witnesses.  We also declare that each of us is now more than eighteen years of age, is a competent witness, and resides at the address set forth after his or her name.
+        </w:t>
+      </w:r>
+    </w:p>
+    <w:p>
+      <w:r>
+        <w:t>
+          We also declare that at the time of our attestation of this Will,  
+          <w:r>
+            <w:t>{spouse.firstName}</w:t>
+          </w:r>
+          <w:r>
+            <w:t>{spouse.lastName}</w:t>
+          </w:r>
+           was, to our best knowledge and belief, of sound mind and memory, eighteen years of age or older, and that this Will was not procured by duress, menace, fraud, misrepresentation, constraint or undue influence.
+        </w:t>
+      </w:r>
+    </w:p>
+    <w:p>
+      <w:r>
+        <w:t>
+          Executed on 
+          <w:r>
+            <w:t>{trust.currentDate}</w:t>
+          </w:r>
+           in the County of ___________________________, California.
+        </w:t>
       </w:r>
     </w:p>
     <w:tbl>
@@ -3168,7 +3822,18 @@
       </w:pPr>
       <w:r>
         <w:lastRenderedPageBreak/>
-        <w:t>Confirmation of Names and Fiduciaries for {client.firstName} {client.middleName} {client.lastName}</w:t>
+        <w:t>
+          Confirmation of Names and Fiduciaries for 
+          <w:r>
+            <w:t>{client.firstName}</w:t>
+          </w:r>
+          <w:r>
+            <w:t>{client.middleName}</w:t>
+          </w:r>
+          <w:r>
+            <w:t>{client.lastName}</w:t>
+          </w:r>
+        </w:t>
       </w:r>
     </w:p>
     <w:p>
@@ -3181,19 +3846,54 @@
     </w:p>
     <w:p>
       <w:r>
-        <w:t>Grantor Name:       {client.firstName} {client.middleName} {client.lastName}</w:t>
+        <w:t>
+          Grantor Name:       
+          <w:r>
+            <w:t>{client.firstName}</w:t>
+          </w:r>
+          <w:r>
+            <w:t>{client.middleName}</w:t>
+          </w:r>
+          <w:r>
+            <w:t>{client.lastName}</w:t>
+          </w:r>
+        </w:t>
       </w:r>
       <w:r>
         <w:br/>
-        <w:t>Grantor Name:        {spouse.firstName} {spouse.lastName}</w:t>
+        <w:t>
+          Grantor Name:        
+          <w:r>
+            <w:t>{spouse.firstName}</w:t>
+          </w:r>
+          <w:r>
+            <w:t>{spouse.lastName}</w:t>
+          </w:r>
+        </w:t>
       </w:r>
       <w:r>
         <w:br/>
-        <w:t>Address:                 {client.address}</w:t>
+        <w:t>
+          Address:                 
+          <w:r>
+            <w:t>{client.address}</w:t>
+          </w:r>
+        </w:t>
       </w:r>
       <w:r>
         <w:br/>
-        <w:t xml:space="preserve">                               {client.city}, {client.state} {client.zip}</w:t>
+        <w:t xml:space="preserve">
+          <w:r>
+            <w:t>{client.city}</w:t>
+          </w:r>
+          , 
+          <w:r>
+            <w:t>{client.state}</w:t>
+          </w:r>
+          <w:r>
+            <w:t>{client.zip}</w:t>
+          </w:r>
+        </w:t>
       </w:r>
       <w:r>
         <w:br/>
@@ -3265,7 +3965,14 @@
           </w:tcPr>
           <w:p>
             <w:r>
-              <w:t>{placeholder} {child1.field} : ''}</w:t>
+              <w:t>
+                <w:r>
+                  <w:t>{placeholder}</w:t>
+                </w:r>
+                <w:r>
+                  <w:t>{child1.field}</w:t>
+                </w:r>
+              </w:t>
             </w:r>
           </w:p>
         </w:tc>
@@ -3297,7 +4004,14 @@
           </w:tcPr>
           <w:p>
             <w:r>
-              <w:t>{child2} {child2.field} : ''}</w:t>
+              <w:t>
+                <w:r>
+                  <w:t>{child2}</w:t>
+                </w:r>
+                <w:r>
+                  <w:t>{child2.field}</w:t>
+                </w:r>
+              </w:t>
             </w:r>
           </w:p>
         </w:tc>
@@ -3336,7 +4050,12 @@
         <w:pStyle w:val="BodyText2"/>
       </w:pPr>
       <w:r>
-        <w:t>{placeholder} {guardians[0].lastName} : ''}</w:t>
+        <w:t>
+          <w:r>
+            <w:t>{placeholder}</w:t>
+          </w:r>
+           {guardians[0].lastName}
+        </w:t>
       </w:r>
     </w:p>
     <w:p>
@@ -3349,7 +4068,16 @@
     </w:p>
     <w:p>
       <w:r>
-        <w:t>Name of Trust:        {trust.name}, dated {currentDate}</w:t>
+        <w:t>
+          Name of Trust:        
+          <w:r>
+            <w:t>{trust.name}</w:t>
+          </w:r>
+          , dated 
+          <w:r>
+            <w:t>{currentDate}</w:t>
+          </w:r>
+        </w:t>
       </w:r>
     </w:p>
     <w:p>
@@ -3358,7 +4086,24 @@
       </w:r>
       <w:r>
         <w:tab/>
-        <w:t>{client.firstName} {client.middleName} {client.lastName} and {spouse.firstName} {spouse.lastName}</w:t>
+        <w:t>
+          <w:r>
+            <w:t>{client.firstName}</w:t>
+          </w:r>
+          <w:r>
+            <w:t>{client.middleName}</w:t>
+          </w:r>
+          <w:r>
+            <w:t>{client.lastName}</w:t>
+          </w:r>
+           and 
+          <w:r>
+            <w:t>{spouse.firstName}</w:t>
+          </w:r>
+          <w:r>
+            <w:t>{spouse.lastName}</w:t>
+          </w:r>
+        </w:t>
       </w:r>
     </w:p>
     <w:p>
@@ -3386,7 +4131,19 @@
         <w:pStyle w:val="BodyText3"/>
       </w:pPr>
       <w:r>
-        <w:t>{placeholder} {successorTrustees[0].lastName} : ''} and {placeholder} {successorTrustees[1].lastName} : ''} {placeholder}</w:t>
+        <w:t>
+          <w:r>
+            <w:t>{placeholder}</w:t>
+          </w:r>
+           {successorTrustees[0].lastName} and 
+          <w:r>
+            <w:t>{placeholder}</w:t>
+          </w:r>
+           {successorTrustees[1].lastName} 
+          <w:r>
+            <w:t>{placeholder}</w:t>
+          </w:r>
+        </w:t>
       </w:r>
     </w:p>
     <w:p>
@@ -3394,15 +4151,36 @@
         <w:pStyle w:val="Heading2"/>
       </w:pPr>
       <w:r>
-        <w:t>Durable Power of Attorney for {client.firstName} {client.middleName} {client.lastName}</w:t>
+        <w:t>
+          Durable Power of Attorney for 
+          <w:r>
+            <w:t>{client.firstName}</w:t>
+          </w:r>
+          <w:r>
+            <w:t>{client.middleName}</w:t>
+          </w:r>
+          <w:r>
+            <w:t>{client.lastName}</w:t>
+          </w:r>
+        </w:t>
       </w:r>
       <w:r>
         <w:br/>
-        <w:t>{poaAgent} {durablePOA.client[0].lastName} : ''}, then</w:t>
+        <w:t>
+          <w:r>
+            <w:t>{poaAgent}</w:t>
+          </w:r>
+           {durablePOA.client[0].lastName}, then
+        </w:t>
       </w:r>
       <w:r>
         <w:br/>
-        <w:t>{placeholder} {durablePOA.client[1].lastName} : ''}</w:t>
+        <w:t>
+          <w:r>
+            <w:t>{placeholder}</w:t>
+          </w:r>
+           {durablePOA.client[1].lastName}
+        </w:t>
       </w:r>
     </w:p>
     <w:tbl>
@@ -3431,7 +4209,14 @@
           </w:tcPr>
           <w:p>
             <w:r>
-              <w:t xml:space="preserve"> {spouse.firstName} {spouse.lastName}</w:t>
+              <w:t xml:space="preserve">
+                <w:r>
+                  <w:t>{spouse.firstName}</w:t>
+                </w:r>
+                <w:r>
+                  <w:t>{spouse.lastName}</w:t>
+                </w:r>
+              </w:t>
             </w:r>
           </w:p>
         </w:tc>
@@ -3453,7 +4238,14 @@
           </w:tcPr>
           <w:p>
             <w:r>
-              <w:t>{child2} {child2.field} : ''}</w:t>
+              <w:t>
+                <w:r>
+                  <w:t>{child2}</w:t>
+                </w:r>
+                <w:r>
+                  <w:t>{child2.field}</w:t>
+                </w:r>
+              </w:t>
             </w:r>
           </w:p>
         </w:tc>
@@ -3465,15 +4257,34 @@
       </w:pPr>
       <w:r>
         <w:lastRenderedPageBreak/>
-        <w:t>Durable Power of Attorney for {spouse.firstName} {spouse.middleName ? spouse.middleName + " " : ""}{spouse.lastName}</w:t>
+        <w:t>
+          Durable Power of Attorney for 
+          <w:r>
+            <w:t>{spouse.firstName}</w:t>
+          </w:r>
+           {spouse.middleName ? spouse.middleName + " " : ""}
+          <w:r>
+            <w:t>{spouse.lastName}</w:t>
+          </w:r>
+        </w:t>
       </w:r>
       <w:r>
         <w:br/>
-        <w:t>{poaAgent} {durablePOA.spouse[0].lastName} : ''}, then</w:t>
+        <w:t>
+          <w:r>
+            <w:t>{poaAgent}</w:t>
+          </w:r>
+           {durablePOA.spouse[0].lastName}, then
+        </w:t>
       </w:r>
       <w:r>
         <w:br/>
-        <w:t>{placeholder} {durablePOA.spouse[1].lastName} : ''}</w:t>
+        <w:t>
+          <w:r>
+            <w:t>{placeholder}</w:t>
+          </w:r>
+           {durablePOA.spouse[1].lastName}
+        </w:t>
       </w:r>
     </w:p>
     <w:tbl>
@@ -3502,7 +4313,17 @@
           </w:tcPr>
           <w:p>
             <w:r>
-              <w:t>{client.firstName} {client.middleName} {client.lastName}</w:t>
+              <w:t>
+                <w:r>
+                  <w:t>{client.firstName}</w:t>
+                </w:r>
+                <w:r>
+                  <w:t>{client.middleName}</w:t>
+                </w:r>
+                <w:r>
+                  <w:t>{client.lastName}</w:t>
+                </w:r>
+              </w:t>
             </w:r>
           </w:p>
         </w:tc>
@@ -3524,7 +4345,14 @@
           </w:tcPr>
           <w:p>
             <w:r>
-              <w:t>{child2} {child2.field} : ''}</w:t>
+              <w:t>
+                <w:r>
+                  <w:t>{child2}</w:t>
+                </w:r>
+                <w:r>
+                  <w:t>{child2.field}</w:t>
+                </w:r>
+              </w:t>
             </w:r>
           </w:p>
         </w:tc>
@@ -3535,16 +4363,37 @@
         <w:pStyle w:val="Heading2"/>
       </w:pPr>
       <w:r>
-        <w:t>HIPAA Agent for {client.firstName} {client.middleName} {client.lastName}</w:t>
-      </w:r>
-    </w:p>
-    <w:p>
-      <w:r>
-        <w:t>{healthcareAgent} {healthcarePOA.client[0].lastName} : ''}, then</w:t>
+        <w:t>
+          HIPAA Agent for 
+          <w:r>
+            <w:t>{client.firstName}</w:t>
+          </w:r>
+          <w:r>
+            <w:t>{client.middleName}</w:t>
+          </w:r>
+          <w:r>
+            <w:t>{client.lastName}</w:t>
+          </w:r>
+        </w:t>
+      </w:r>
+    </w:p>
+    <w:p>
+      <w:r>
+        <w:t>
+          <w:r>
+            <w:t>{healthcareAgent}</w:t>
+          </w:r>
+           {healthcarePOA.client[0].lastName}, then
+        </w:t>
       </w:r>
       <w:r>
         <w:br/>
-        <w:t>{healthcareAgent} {healthcarePOA.client[1].lastName} : ''}</w:t>
+        <w:t>
+          <w:r>
+            <w:t>{healthcareAgent}</w:t>
+          </w:r>
+           {healthcarePOA.client[1].lastName}
+        </w:t>
       </w:r>
     </w:p>
     <w:p>
@@ -3552,16 +4401,34 @@
         <w:pStyle w:val="Heading2"/>
       </w:pPr>
       <w:r>
-        <w:t>HIPAA Agent for {spouse.firstName} {spouse.lastName}</w:t>
-      </w:r>
-    </w:p>
-    <w:p>
-      <w:r>
-        <w:t>{placeholder} {healthcarePOA.spouse[0].lastName} : ''}, then</w:t>
+        <w:t>
+          HIPAA Agent for 
+          <w:r>
+            <w:t>{spouse.firstName}</w:t>
+          </w:r>
+          <w:r>
+            <w:t>{spouse.lastName}</w:t>
+          </w:r>
+        </w:t>
+      </w:r>
+    </w:p>
+    <w:p>
+      <w:r>
+        <w:t>
+          <w:r>
+            <w:t>{placeholder}</w:t>
+          </w:r>
+           {healthcarePOA.spouse[0].lastName}, then
+        </w:t>
       </w:r>
       <w:r>
         <w:br/>
-        <w:t>{healthcareAgent} {healthcarePOA.spouse[1].lastName} : ''}</w:t>
+        <w:t>
+          <w:r>
+            <w:t>{healthcareAgent}</w:t>
+          </w:r>
+           {healthcarePOA.spouse[1].lastName}
+        </w:t>
       </w:r>
     </w:p>
     <w:p>
@@ -3569,15 +4436,36 @@
         <w:pStyle w:val="Heading2"/>
       </w:pPr>
       <w:r>
-        <w:t>Advance Health Care Directive for {client.firstName} {client.middleName} {client.lastName}</w:t>
+        <w:t>
+          Advance Health Care Directive for 
+          <w:r>
+            <w:t>{client.firstName}</w:t>
+          </w:r>
+          <w:r>
+            <w:t>{client.middleName}</w:t>
+          </w:r>
+          <w:r>
+            <w:t>{client.lastName}</w:t>
+          </w:r>
+        </w:t>
       </w:r>
       <w:r>
         <w:br/>
-        <w:t>{healthcareAgent} {healthcarePOA.client[0].lastName} : ''}, then</w:t>
+        <w:t>
+          <w:r>
+            <w:t>{healthcareAgent}</w:t>
+          </w:r>
+           {healthcarePOA.client[0].lastName}, then
+        </w:t>
       </w:r>
       <w:r>
         <w:br/>
-        <w:t>{healthcareAgent} {healthcarePOA.client[1].lastName} : ''}</w:t>
+        <w:t>
+          <w:r>
+            <w:t>{healthcareAgent}</w:t>
+          </w:r>
+           {healthcarePOA.client[1].lastName}
+        </w:t>
       </w:r>
     </w:p>
     <w:tbl>
@@ -3606,7 +4494,14 @@
           </w:tcPr>
           <w:p>
             <w:r>
-              <w:t xml:space="preserve"> {spouse.firstName} {spouse.lastName}</w:t>
+              <w:t xml:space="preserve">
+                <w:r>
+                  <w:t>{spouse.firstName}</w:t>
+                </w:r>
+                <w:r>
+                  <w:t>{spouse.lastName}</w:t>
+                </w:r>
+              </w:t>
             </w:r>
           </w:p>
         </w:tc>
@@ -3628,7 +4523,14 @@
           </w:tcPr>
           <w:p>
             <w:r>
-              <w:t>{child2} {child2.field} : ''}</w:t>
+              <w:t>
+                <w:r>
+                  <w:t>{child2}</w:t>
+                </w:r>
+                <w:r>
+                  <w:t>{child2.field}</w:t>
+                </w:r>
+              </w:t>
             </w:r>
           </w:p>
         </w:tc>
@@ -3639,15 +4541,33 @@
         <w:pStyle w:val="Heading2"/>
       </w:pPr>
       <w:r>
-        <w:t>Advance Health Care Directive for {spouse.firstName} {spouse.lastName}</w:t>
+        <w:t>
+          Advance Health Care Directive for 
+          <w:r>
+            <w:t>{spouse.firstName}</w:t>
+          </w:r>
+          <w:r>
+            <w:t>{spouse.lastName}</w:t>
+          </w:r>
+        </w:t>
       </w:r>
       <w:r>
         <w:br/>
-        <w:t>{healthcareAgent} {healthcarePOA.spouse[0].lastName} : ''}, then</w:t>
+        <w:t>
+          <w:r>
+            <w:t>{healthcareAgent}</w:t>
+          </w:r>
+           {healthcarePOA.spouse[0].lastName}, then
+        </w:t>
       </w:r>
       <w:r>
         <w:br/>
-        <w:t>{healthcareAgent} {healthcarePOA.spouse[1].lastName} : ''}</w:t>
+        <w:t>
+          <w:r>
+            <w:t>{healthcareAgent}</w:t>
+          </w:r>
+           {healthcarePOA.spouse[1].lastName}
+        </w:t>
       </w:r>
     </w:p>
     <w:tbl>
@@ -3676,7 +4596,17 @@
           </w:tcPr>
           <w:p>
             <w:r>
-              <w:t>{client.firstName} {client.middleName} {client.lastName}</w:t>
+              <w:t>
+                <w:r>
+                  <w:t>{client.firstName}</w:t>
+                </w:r>
+                <w:r>
+                  <w:t>{client.middleName}</w:t>
+                </w:r>
+                <w:r>
+                  <w:t>{client.lastName}</w:t>
+                </w:r>
+              </w:t>
             </w:r>
           </w:p>
         </w:tc>
@@ -3698,7 +4628,14 @@
           </w:tcPr>
           <w:p>
             <w:r>
-              <w:t>{child2} {child2.field} : ''}</w:t>
+              <w:t>
+                <w:r>
+                  <w:t>{child2}</w:t>
+                </w:r>
+                <w:r>
+                  <w:t>{child2.field}</w:t>
+                </w:r>
+              </w:t>
             </w:r>
           </w:p>
         </w:tc>
@@ -3709,16 +4646,37 @@
         <w:pStyle w:val="Heading2"/>
       </w:pPr>
       <w:r>
-        <w:t>Personal Representative for {client.firstName} {client.middleName} {client.lastName}</w:t>
-      </w:r>
-    </w:p>
-    <w:p>
-      <w:r>
-        <w:t>{placeholder} {pourOverRepresentatives.client[0].lastName} : ''}, then</w:t>
+        <w:t>
+          Personal Representative for 
+          <w:r>
+            <w:t>{client.firstName}</w:t>
+          </w:r>
+          <w:r>
+            <w:t>{client.middleName}</w:t>
+          </w:r>
+          <w:r>
+            <w:t>{client.lastName}</w:t>
+          </w:r>
+        </w:t>
+      </w:r>
+    </w:p>
+    <w:p>
+      <w:r>
+        <w:t>
+          <w:r>
+            <w:t>{placeholder}</w:t>
+          </w:r>
+           {pourOverRepresentatives.client[0].lastName}, then
+        </w:t>
       </w:r>
       <w:r>
         <w:br/>
-        <w:t>{clientPourOverRep2.fullName} {pourOverRepresentatives.client[1].lastName} : ''}</w:t>
+        <w:t>
+          <w:r>
+            <w:t>{clientPourOverRep2.fullName}</w:t>
+          </w:r>
+           {pourOverRepresentatives.client[1].lastName}
+        </w:t>
       </w:r>
     </w:p>
     <w:p>
@@ -3726,16 +4684,35 @@
         <w:pStyle w:val="Heading2"/>
       </w:pPr>
       <w:r>
-        <w:t>Personal Representative for {spouse.firstName} {spouse.lastName}</w:t>
-      </w:r>
-    </w:p>
-    <w:p>
-      <w:r>
-        <w:t>${placeholder} {pourOverRepresentatives.spouse[0].lastName} : ''}, then</w:t>
+        <w:t>
+          Personal Representative for 
+          <w:r>
+            <w:t>{spouse.firstName}</w:t>
+          </w:r>
+          <w:r>
+            <w:t>{spouse.lastName}</w:t>
+          </w:r>
+        </w:t>
+      </w:r>
+    </w:p>
+    <w:p>
+      <w:r>
+        <w:t>
+          $
+          <w:r>
+            <w:t>{placeholder}</w:t>
+          </w:r>
+           {pourOverRepresentatives.spouse[0].lastName}, then
+        </w:t>
       </w:r>
       <w:r>
         <w:br/>
-        <w:t>{placeholder} {pourOverRepresentatives.spouse[1].lastName} : ''}</w:t>
+        <w:t>
+          <w:r>
+            <w:t>{placeholder}</w:t>
+          </w:r>
+           {pourOverRepresentatives.spouse[1].lastName}
+        </w:t>
       </w:r>
     </w:p>
     <w:p>
@@ -3846,7 +4823,26 @@
           <w:sz w:val="40"/>
         </w:rPr>
         <w:lastRenderedPageBreak/>
-        <w:t>Revocable Living Trust Funding Instructions for The {client.firstName} {client.middleName} {client.lastName} and  {spouse.firstName} {spouse.lastName} Living Trust</w:t>
+        <w:t>
+          Revocable Living Trust Funding Instructions for The 
+          <w:r>
+            <w:t>{client.firstName}</w:t>
+          </w:r>
+          <w:r>
+            <w:t>{client.middleName}</w:t>
+          </w:r>
+          <w:r>
+            <w:t>{client.lastName}</w:t>
+          </w:r>
+           and  
+          <w:r>
+            <w:t>{spouse.firstName}</w:t>
+          </w:r>
+          <w:r>
+            <w:t>{spouse.lastName}</w:t>
+          </w:r>
+           Living Trust
+        </w:t>
       </w:r>
     </w:p>
     <w:p>
@@ -4018,7 +5014,46 @@
         <w:pStyle w:val="BodyText3"/>
       </w:pPr>
       <w:r>
-        <w:t>{client.firstName} {client.middleName} {client.lastName} and  {spouse.firstName} {spouse.lastName}, Trustees, or their successors in interest, of The {client.firstName} {client.middleName} {client.lastName} and  {spouse.firstName} {spouse.lastName} Living Trust dated {trust.currentDate}, and any amendments thereto.</w:t>
+        <w:t>
+          <w:r>
+            <w:t>{client.firstName}</w:t>
+          </w:r>
+          <w:r>
+            <w:t>{client.middleName}</w:t>
+          </w:r>
+          <w:r>
+            <w:t>{client.lastName}</w:t>
+          </w:r>
+           and  
+          <w:r>
+            <w:t>{spouse.firstName}</w:t>
+          </w:r>
+          <w:r>
+            <w:t>{spouse.lastName}</w:t>
+          </w:r>
+          , Trustees, or their successors in interest, of The 
+          <w:r>
+            <w:t>{client.firstName}</w:t>
+          </w:r>
+          <w:r>
+            <w:t>{client.middleName}</w:t>
+          </w:r>
+          <w:r>
+            <w:t>{client.lastName}</w:t>
+          </w:r>
+           and  
+          <w:r>
+            <w:t>{spouse.firstName}</w:t>
+          </w:r>
+          <w:r>
+            <w:t>{spouse.lastName}</w:t>
+          </w:r>
+           Living Trust dated 
+          <w:r>
+            <w:t>{trust.currentDate}</w:t>
+          </w:r>
+          , and any amendments thereto.
+        </w:t>
       </w:r>
     </w:p>
     <w:p>
@@ -4283,7 +5318,29 @@
         <w:pStyle w:val="BodyText2"/>
       </w:pPr>
       <w:r>
-        <w:t>Primary Beneficiary:  The The {client.firstName} {client.middleName} {client.lastName} and  {spouse.firstName} {spouse.lastName} Living Trust dated {trust.currentDate}</w:t>
+        <w:t>
+          Primary Beneficiary:  The The 
+          <w:r>
+            <w:t>{client.firstName}</w:t>
+          </w:r>
+          <w:r>
+            <w:t>{client.middleName}</w:t>
+          </w:r>
+          <w:r>
+            <w:t>{client.lastName}</w:t>
+          </w:r>
+           and  
+          <w:r>
+            <w:t>{spouse.firstName}</w:t>
+          </w:r>
+          <w:r>
+            <w:t>{spouse.lastName}</w:t>
+          </w:r>
+           Living Trust dated 
+          <w:r>
+            <w:t>{trust.currentDate}</w:t>
+          </w:r>
+        </w:t>
       </w:r>
     </w:p>
     <w:p>
@@ -4577,12 +5634,35 @@
       </w:pPr>
       <w:r>
         <w:lastRenderedPageBreak/>
-        <w:t>General Durable Power of Attorney of {client.firstName} {client.middleName} {client.lastName}</w:t>
-      </w:r>
-    </w:p>
-    <w:p>
-      <w:r>
-        <w:t xml:space="preserve">I, {client.firstName} {client.middleName} {client.lastName} of North Hollywood, California, Social Security number _____________________, am creating a Durable Power of Attorney under the laws of the State of California.  I revoke all Powers of Attorney previously granted by me as Principal and terminate all agency relationships created by me except:  </w:t>
+        <w:t>
+          General Durable Power of Attorney of 
+          <w:r>
+            <w:t>{client.firstName}</w:t>
+          </w:r>
+          <w:r>
+            <w:t>{client.middleName}</w:t>
+          </w:r>
+          <w:r>
+            <w:t>{client.lastName}</w:t>
+          </w:r>
+        </w:t>
+      </w:r>
+    </w:p>
+    <w:p>
+      <w:r>
+        <w:t xml:space="preserve">
+          I, 
+          <w:r>
+            <w:t>{client.firstName}</w:t>
+          </w:r>
+          <w:r>
+            <w:t>{client.middleName}</w:t>
+          </w:r>
+          <w:r>
+            <w:t>{client.lastName}</w:t>
+          </w:r>
+           of North Hollywood, California, Social Security number _____________________, am creating a Durable Power of Attorney under the laws of the State of California.  I revoke all Powers of Attorney previously granted by me as Principal and terminate all agency relationships created by me except:  
+        </w:t>
       </w:r>
     </w:p>
     <w:p>
@@ -4636,7 +5716,13 @@
     </w:p>
     <w:p>
       <w:r>
-        <w:t>I appoint {poaAgent} {durablePOA.client[0].lastName} : ''} to serve as my Attorney in Fact.</w:t>
+        <w:t>
+          I appoint 
+          <w:r>
+            <w:t>{poaAgent}</w:t>
+          </w:r>
+           {durablePOA.client[0].lastName} to serve as my Attorney in Fact.
+        </w:t>
       </w:r>
     </w:p>
     <w:p>
@@ -4649,7 +5735,17 @@
     </w:p>
     <w:p>
       <w:r>
-        <w:t>If {poaAgent} {durablePOA.client[0].lastName} : ''} fails to serve, I appoint {poaAgent} {durablePOA.client[1].lastName} : ''} to serve as my successor Attorney in Fact.</w:t>
+        <w:t>
+          If 
+          <w:r>
+            <w:t>{poaAgent}</w:t>
+          </w:r>
+           {durablePOA.client[0].lastName} fails to serve, I appoint 
+          <w:r>
+            <w:t>{poaAgent}</w:t>
+          </w:r>
+           {durablePOA.client[1].lastName} to serve as my successor Attorney in Fact.
+        </w:t>
       </w:r>
     </w:p>
     <w:p>
@@ -6511,7 +7607,26 @@
         <w:pStyle w:val="BodyText2"/>
       </w:pPr>
       <w:r>
-        <w:t>{client.firstName} {client.middleName} {client.lastName} by {poaAgent} {durablePOA.client[0].lastName} : ''}, {poaAgent} Attorney in Fact.</w:t>
+        <w:t>
+          <w:r>
+            <w:t>{client.firstName}</w:t>
+          </w:r>
+          <w:r>
+            <w:t>{client.middleName}</w:t>
+          </w:r>
+          <w:r>
+            <w:t>{client.lastName}</w:t>
+          </w:r>
+           by 
+          <w:r>
+            <w:t>{poaAgent}</w:t>
+          </w:r>
+           {durablePOA.client[0].lastName}, 
+          <w:r>
+            <w:t>{poaAgent}</w:t>
+          </w:r>
+           Attorney in Fact.
+        </w:t>
       </w:r>
     </w:p>
     <w:p>
@@ -6762,7 +7877,12 @@
     </w:p>
     <w:p>
       <w:r>
-        <w:t>Dated:  {trust.currentDate}</w:t>
+        <w:t>
+          Dated:  
+          <w:r>
+            <w:t>{trust.currentDate}</w:t>
+          </w:r>
+        </w:t>
       </w:r>
     </w:p>
     <w:p/>
@@ -6775,7 +7895,18 @@
     </w:p>
     <w:p>
       <w:r>
-        <w:t xml:space="preserve">                                                     {client.firstName} {client.middleName} {client.lastName}, Principal</w:t>
+        <w:t xml:space="preserve">
+          <w:r>
+            <w:t>{client.firstName}</w:t>
+          </w:r>
+          <w:r>
+            <w:t>{client.middleName}</w:t>
+          </w:r>
+          <w:r>
+            <w:t>{client.lastName}</w:t>
+          </w:r>
+          , Principal
+        </w:t>
       </w:r>
     </w:p>
     <w:p>
@@ -6822,7 +7953,23 @@
     </w:p>
     <w:p>
       <w:r>
-        <w:t>On {trust.currentDate}  before me, ______________________________ (here insert name and title of the officer), personally appeared {client.firstName} {client.middleName} {client.lastName}, who proved to me on the basis of satisfactory evidence to be the person(s) whose name(s) is/are subscribed to the within instrument and acknowledged to me that he/she/they executed the same in his/her/their authorized capacity(ies), and that by his/her/their signature(s) on the instrument the person(s), or the entity upon behalf of which the person(s) acted, executed the instrument.</w:t>
+        <w:t>
+          On 
+          <w:r>
+            <w:t>{trust.currentDate}</w:t>
+          </w:r>
+            before me, ______________________________ (here insert name and title of the officer), personally appeared 
+          <w:r>
+            <w:t>{client.firstName}</w:t>
+          </w:r>
+          <w:r>
+            <w:t>{client.middleName}</w:t>
+          </w:r>
+          <w:r>
+            <w:t>{client.lastName}</w:t>
+          </w:r>
+          , who proved to me on the basis of satisfactory evidence to be the person(s) whose name(s) is/are subscribed to the within instrument and acknowledged to me that he/she/they executed the same in his/her/their authorized capacity(ies), and that by his/her/their signature(s) on the instrument the person(s), or the entity upon behalf of which the person(s) acted, executed the instrument.
+        </w:t>
       </w:r>
     </w:p>
     <w:p>
@@ -6864,12 +8011,29 @@
       </w:pPr>
       <w:r>
         <w:lastRenderedPageBreak/>
-        <w:t>General Durable Power of Attorney of  {spouse.firstName} {spouse.lastName}</w:t>
-      </w:r>
-    </w:p>
-    <w:p>
-      <w:r>
-        <w:t xml:space="preserve">I,  {spouse.firstName} {spouse.lastName} of North Hollywood, California, Social Security number _____________________, am creating a Durable Power of Attorney under the laws of the State of California.  I revoke all Powers of Attorney previously granted by me as Principal and terminate all agency relationships created by me except:  </w:t>
+        <w:t>
+          General Durable Power of Attorney of  
+          <w:r>
+            <w:t>{spouse.firstName}</w:t>
+          </w:r>
+          <w:r>
+            <w:t>{spouse.lastName}</w:t>
+          </w:r>
+        </w:t>
+      </w:r>
+    </w:p>
+    <w:p>
+      <w:r>
+        <w:t xml:space="preserve">
+          I,  
+          <w:r>
+            <w:t>{spouse.firstName}</w:t>
+          </w:r>
+          <w:r>
+            <w:t>{spouse.lastName}</w:t>
+          </w:r>
+           of North Hollywood, California, Social Security number _____________________, am creating a Durable Power of Attorney under the laws of the State of California.  I revoke all Powers of Attorney previously granted by me as Principal and terminate all agency relationships created by me except:  
+        </w:t>
       </w:r>
     </w:p>
     <w:p>
@@ -6923,7 +8087,13 @@
     </w:p>
     <w:p>
       <w:r>
-        <w:t>I appoint {poaAgent} {durablePOA.spouse[0].lastName} : ''} to serve as my Attorney in Fact.</w:t>
+        <w:t>
+          I appoint 
+          <w:r>
+            <w:t>{poaAgent}</w:t>
+          </w:r>
+           {durablePOA.spouse[0].lastName} to serve as my Attorney in Fact.
+        </w:t>
       </w:r>
     </w:p>
     <w:p>
@@ -6936,7 +8106,17 @@
     </w:p>
     <w:p>
       <w:r>
-        <w:t>If {poaAgent} {durablePOA.spouse[0].lastName} : ''} fails to serve, I appoint {poaAgent} {durablePOA.spouse[1].lastName} : ''} to serve as my successor Attorney in Fact.</w:t>
+        <w:t>
+          If 
+          <w:r>
+            <w:t>{poaAgent}</w:t>
+          </w:r>
+           {durablePOA.spouse[0].lastName} fails to serve, I appoint 
+          <w:r>
+            <w:t>{poaAgent}</w:t>
+          </w:r>
+           {durablePOA.spouse[1].lastName} to serve as my successor Attorney in Fact.
+        </w:t>
       </w:r>
     </w:p>
     <w:p>
@@ -8798,7 +9978,23 @@
         <w:pStyle w:val="BodyText2"/>
       </w:pPr>
       <w:r>
-        <w:t>{spouse.firstName} {spouse.lastName} by {poaAgent} {durablePOA.spouse[0].lastName} : ''}, {poaAgent} Attorney in Fact.</w:t>
+        <w:t>
+          <w:r>
+            <w:t>{spouse.firstName}</w:t>
+          </w:r>
+          <w:r>
+            <w:t>{spouse.lastName}</w:t>
+          </w:r>
+           by 
+          <w:r>
+            <w:t>{poaAgent}</w:t>
+          </w:r>
+           {durablePOA.spouse[0].lastName}, 
+          <w:r>
+            <w:t>{poaAgent}</w:t>
+          </w:r>
+           Attorney in Fact.
+        </w:t>
       </w:r>
     </w:p>
     <w:p>
@@ -9049,7 +10245,12 @@
     </w:p>
     <w:p>
       <w:r>
-        <w:t>Dated:  {trust.currentDate}</w:t>
+        <w:t>
+          Dated:  
+          <w:r>
+            <w:t>{trust.currentDate}</w:t>
+          </w:r>
+        </w:t>
       </w:r>
     </w:p>
     <w:p/>
@@ -9062,7 +10263,15 @@
     </w:p>
     <w:p>
       <w:r>
-        <w:t xml:space="preserve">                                                      {spouse.firstName} {spouse.lastName}, Principal</w:t>
+        <w:t xml:space="preserve">
+          <w:r>
+            <w:t>{spouse.firstName}</w:t>
+          </w:r>
+          <w:r>
+            <w:t>{spouse.lastName}</w:t>
+          </w:r>
+          , Principal
+        </w:t>
       </w:r>
     </w:p>
     <w:p>
@@ -9109,7 +10318,20 @@
     </w:p>
     <w:p>
       <w:r>
-        <w:t>On {trust.currentDate}  before me, ______________________________ (here insert name and title of the officer), personally appeared  {spouse.firstName} {spouse.lastName}, who proved to me on the basis of satisfactory evidence to be the person(s) whose name(s) is/are subscribed to the within instrument and acknowledged to me that he/she/they executed the same in his/her/their authorized capacity(ies), and that by his/her/their signature(s) on the instrument the person(s), or the entity upon behalf of which the person(s) acted, executed the instrument.</w:t>
+        <w:t>
+          On 
+          <w:r>
+            <w:t>{trust.currentDate}</w:t>
+          </w:r>
+            before me, ______________________________ (here insert name and title of the officer), personally appeared  
+          <w:r>
+            <w:t>{spouse.firstName}</w:t>
+          </w:r>
+          <w:r>
+            <w:t>{spouse.lastName}</w:t>
+          </w:r>
+          , who proved to me on the basis of satisfactory evidence to be the person(s) whose name(s) is/are subscribed to the within instrument and acknowledged to me that he/she/they executed the same in his/her/their authorized capacity(ies), and that by his/her/their signature(s) on the instrument the person(s), or the entity upon behalf of which the person(s) acted, executed the instrument.
+        </w:t>
       </w:r>
     </w:p>
     <w:p>
@@ -9225,27 +10447,147 @@
       </w:pPr>
       <w:r>
         <w:lastRenderedPageBreak/>
-        <w:t>Certification of Trust for The {client.firstName} {client.middleName} {client.lastName} and  {spouse.firstName} {spouse.lastName} Living Trust dated {trust.currentDate}</w:t>
-      </w:r>
-    </w:p>
-    <w:p>
-      <w:r>
-        <w:t>The {client.firstName} {client.middleName} {client.lastName} and  {spouse.firstName} {spouse.lastName} Living Trust (the Trust) was established on {trust.currentDate}.  The Grantors of the Trust are {client.firstName} {client.middleName} {client.lastName} and  {spouse.firstName} {spouse.lastName}.  The Trustees are {client.firstName} {client.middleName} {client.lastName} and  {spouse.firstName} {spouse.lastName} (referred to collectively as the Trustee).</w:t>
-      </w:r>
-    </w:p>
-    <w:p>
-      <w:r>
-        <w:t>This Trust is revocable and amendable by {client.firstName} {client.middleName} {client.lastName} and  {spouse.firstName} {spouse.lastName}, acting jointly</w:t>
-      </w:r>
-    </w:p>
-    <w:p>
-      <w:r>
-        <w:t>The address of {client.firstName} {client.middleName} {client.lastName},Trustee, is {client.address} , North Hollywood, California 91605.</w:t>
-      </w:r>
-    </w:p>
-    <w:p>
-      <w:r>
-        <w:t>The address of  {spouse.firstName} {spouse.lastName},Trustee, is {client.address} , North Hollywood, California 91605.</w:t>
+        <w:t>
+          Certification of Trust for The 
+          <w:r>
+            <w:t>{client.firstName}</w:t>
+          </w:r>
+          <w:r>
+            <w:t>{client.middleName}</w:t>
+          </w:r>
+          <w:r>
+            <w:t>{client.lastName}</w:t>
+          </w:r>
+           and  
+          <w:r>
+            <w:t>{spouse.firstName}</w:t>
+          </w:r>
+          <w:r>
+            <w:t>{spouse.lastName}</w:t>
+          </w:r>
+           Living Trust dated 
+          <w:r>
+            <w:t>{trust.currentDate}</w:t>
+          </w:r>
+        </w:t>
+      </w:r>
+    </w:p>
+    <w:p>
+      <w:r>
+        <w:t>
+          The 
+          <w:r>
+            <w:t>{client.firstName}</w:t>
+          </w:r>
+          <w:r>
+            <w:t>{client.middleName}</w:t>
+          </w:r>
+          <w:r>
+            <w:t>{client.lastName}</w:t>
+          </w:r>
+           and  
+          <w:r>
+            <w:t>{spouse.firstName}</w:t>
+          </w:r>
+          <w:r>
+            <w:t>{spouse.lastName}</w:t>
+          </w:r>
+           Living Trust (the Trust) was established on {trust.currentDate}  The Grantors of the Trust are 
+          <w:r>
+            <w:t>{client.firstName}</w:t>
+          </w:r>
+          <w:r>
+            <w:t>{client.middleName}</w:t>
+          </w:r>
+          <w:r>
+            <w:t>{client.lastName}</w:t>
+          </w:r>
+           and  
+          <w:r>
+            <w:t>{spouse.firstName}</w:t>
+          </w:r>
+           {spouse.lastName.  The Trustees are 
+          <w:r>
+            <w:t>{client.firstName}</w:t>
+          </w:r>
+          <w:r>
+            <w:t>{client.middleName}</w:t>
+          </w:r>
+          <w:r>
+            <w:t>{client.lastName}</w:t>
+          </w:r>
+           and  
+          <w:r>
+            <w:t>{spouse.firstName}</w:t>
+          </w:r>
+          <w:r>
+            <w:t>{spouse.lastName}</w:t>
+          </w:r>
+           (referred to collectively as the Trustee).
+        </w:t>
+      </w:r>
+    </w:p>
+    <w:p>
+      <w:r>
+        <w:t>
+          This Trust is revocable and amendable by 
+          <w:r>
+            <w:t>{client.firstName}</w:t>
+          </w:r>
+          <w:r>
+            <w:t>{client.middleName}</w:t>
+          </w:r>
+          <w:r>
+            <w:t>{client.lastName}</w:t>
+          </w:r>
+           and  
+          <w:r>
+            <w:t>{spouse.firstName}</w:t>
+          </w:r>
+          <w:r>
+            <w:t>{spouse.lastName}</w:t>
+          </w:r>
+          , acting jointly
+        </w:t>
+      </w:r>
+    </w:p>
+    <w:p>
+      <w:r>
+        <w:t>
+          The address of 
+          <w:r>
+            <w:t>{client.firstName}</w:t>
+          </w:r>
+          <w:r>
+            <w:t>{client.middleName}</w:t>
+          </w:r>
+          <w:r>
+            <w:t>{client.lastName}</w:t>
+          </w:r>
+          ,Trustee, is 
+          <w:r>
+            <w:t>{client.address}</w:t>
+          </w:r>
+           , North Hollywood, California 91605.
+        </w:t>
+      </w:r>
+    </w:p>
+    <w:p>
+      <w:r>
+        <w:t>
+          The address of  
+          <w:r>
+            <w:t>{spouse.firstName}</w:t>
+          </w:r>
+          <w:r>
+            <w:t>{spouse.lastName}</w:t>
+          </w:r>
+          ,Trustee, is 
+          <w:r>
+            <w:t>{client.address}</w:t>
+          </w:r>
+           , North Hollywood, California 91605.
+        </w:t>
       </w:r>
     </w:p>
     <w:p>
@@ -9263,7 +10605,46 @@
         <w:pStyle w:val="BodyText2"/>
       </w:pPr>
       <w:r>
-        <w:t>{client.firstName} {client.middleName} {client.lastName} and  {spouse.firstName} {spouse.lastName}, Trustees, or their successors in interest, of The {client.firstName} {client.middleName} {client.lastName} and  {spouse.firstName} {spouse.lastName} Living Trust dated {trust.currentDate}, and any amendments thereto.</w:t>
+        <w:t>
+          <w:r>
+            <w:t>{client.firstName}</w:t>
+          </w:r>
+          <w:r>
+            <w:t>{client.middleName}</w:t>
+          </w:r>
+          <w:r>
+            <w:t>{client.lastName}</w:t>
+          </w:r>
+           and  
+          <w:r>
+            <w:t>{spouse.firstName}</w:t>
+          </w:r>
+          <w:r>
+            <w:t>{spouse.lastName}</w:t>
+          </w:r>
+          , Trustees, or their successors in interest, of The 
+          <w:r>
+            <w:t>{client.firstName}</w:t>
+          </w:r>
+          <w:r>
+            <w:t>{client.middleName}</w:t>
+          </w:r>
+          <w:r>
+            <w:t>{client.lastName}</w:t>
+          </w:r>
+           and  
+          <w:r>
+            <w:t>{spouse.firstName}</w:t>
+          </w:r>
+          <w:r>
+            <w:t>{spouse.lastName}</w:t>
+          </w:r>
+           Living Trust dated 
+          <w:r>
+            <w:t>{trust.currentDate}</w:t>
+          </w:r>
+          , and any amendments thereto.
+        </w:t>
       </w:r>
     </w:p>
     <w:p>
@@ -9278,7 +10659,26 @@
     </w:p>
     <w:p>
       <w:r>
-        <w:t>The {client.firstName} {client.middleName} {client.lastName} and  {spouse.firstName} {spouse.lastName} Living Trust has not been revoked, modified, or amended in any way that would cause the representations in this Certification of Trust to be incorrect.</w:t>
+        <w:t>
+          The 
+          <w:r>
+            <w:t>{client.firstName}</w:t>
+          </w:r>
+          <w:r>
+            <w:t>{client.middleName}</w:t>
+          </w:r>
+          <w:r>
+            <w:t>{client.lastName}</w:t>
+          </w:r>
+           and  
+          <w:r>
+            <w:t>{spouse.firstName}</w:t>
+          </w:r>
+          <w:r>
+            <w:t>{spouse.lastName}</w:t>
+          </w:r>
+           Living Trust has not been revoked, modified, or amended in any way that would cause the representations in this Certification of Trust to be incorrect.
+        </w:t>
       </w:r>
     </w:p>
     <w:p>
@@ -9310,7 +10710,12 @@
     </w:p>
     <w:p>
       <w:r>
-        <w:t>Dated:  {trust.currentDate}</w:t>
+        <w:t>
+          Dated:  
+          <w:r>
+            <w:t>{trust.currentDate}</w:t>
+          </w:r>
+        </w:t>
       </w:r>
     </w:p>
     <w:p/>
@@ -9322,12 +10727,28 @@
     </w:p>
     <w:p>
       <w:r>
-        <w:t xml:space="preserve">                                                     {client.firstName} {client.middleName} {client.lastName}, Trustee</w:t>
-      </w:r>
-    </w:p>
-    <w:p>
-      <w:r>
-        <w:t>Dated:  {trust.currentDate}</w:t>
+        <w:t xml:space="preserve">
+          <w:r>
+            <w:t>{client.firstName}</w:t>
+          </w:r>
+          <w:r>
+            <w:t>{client.middleName}</w:t>
+          </w:r>
+          <w:r>
+            <w:t>{client.lastName}</w:t>
+          </w:r>
+          , Trustee
+        </w:t>
+      </w:r>
+    </w:p>
+    <w:p>
+      <w:r>
+        <w:t>
+          Dated:  
+          <w:r>
+            <w:t>{trust.currentDate}</w:t>
+          </w:r>
+        </w:t>
       </w:r>
     </w:p>
     <w:p/>
@@ -9339,7 +10760,15 @@
     </w:p>
     <w:p>
       <w:r>
-        <w:t xml:space="preserve">                                                      {spouse.firstName} {spouse.lastName}, Trustee</w:t>
+        <w:t xml:space="preserve">
+          <w:r>
+            <w:t>{spouse.firstName}</w:t>
+          </w:r>
+          <w:r>
+            <w:t>{spouse.lastName}</w:t>
+          </w:r>
+          , Trustee
+        </w:t>
       </w:r>
     </w:p>
     <w:p>
@@ -9386,7 +10815,30 @@
     </w:p>
     <w:p>
       <w:r>
-        <w:t>On {trust.currentDate}  before me, ______________________________ (here insert name and title of the officer), personally appeared {client.firstName} {client.middleName} {client.lastName} and  {spouse.firstName} {spouse.lastName}, who proved to me on the basis of satisfactory evidence to be the person(s) whose name(s) is/are subscribed to the within instrument and acknowledged to me that he/she/they executed the same in his/her/their authorized capacity(ies), and that by his/her/their signature(s) on the instrument the person(s), or the entity upon behalf of which the person(s) acted, executed the instrument.</w:t>
+        <w:t>
+          On 
+          <w:r>
+            <w:t>{trust.currentDate}</w:t>
+          </w:r>
+            before me, ______________________________ (here insert name and title of the officer), personally appeared 
+          <w:r>
+            <w:t>{client.firstName}</w:t>
+          </w:r>
+          <w:r>
+            <w:t>{client.middleName}</w:t>
+          </w:r>
+          <w:r>
+            <w:t>{client.lastName}</w:t>
+          </w:r>
+           and  
+          <w:r>
+            <w:t>{spouse.firstName}</w:t>
+          </w:r>
+          <w:r>
+            <w:t>{spouse.lastName}</w:t>
+          </w:r>
+          , who proved to me on the basis of satisfactory evidence to be the person(s) whose name(s) is/are subscribed to the within instrument and acknowledged to me that he/she/they executed the same in his/her/their authorized capacity(ies), and that by his/her/their signature(s) on the instrument the person(s), or the entity upon behalf of which the person(s) acted, executed the instrument.
+        </w:t>
       </w:r>
     </w:p>
     <w:p>
@@ -9433,7 +10885,25 @@
     </w:p>
     <w:p>
       <w:r>
-        <w:t>{client.firstName} {client.middleName} {client.lastName} and  {spouse.firstName} {spouse.lastName} being first duly sworn upon oath, depose and say:</w:t>
+        <w:t>
+          <w:r>
+            <w:t>{client.firstName}</w:t>
+          </w:r>
+          <w:r>
+            <w:t>{client.middleName}</w:t>
+          </w:r>
+          <w:r>
+            <w:t>{client.lastName}</w:t>
+          </w:r>
+           and  
+          <w:r>
+            <w:t>{spouse.firstName}</w:t>
+          </w:r>
+          <w:r>
+            <w:t>{spouse.lastName}</w:t>
+          </w:r>
+           being first duly sworn upon oath, depose and say:
+        </w:t>
       </w:r>
     </w:p>
     <w:p>
@@ -9449,7 +10919,30 @@
         <w:pStyle w:val="ListNumber"/>
       </w:pPr>
       <w:r>
-        <w:t>This Trustee Affidavit relates to The {client.firstName} {client.middleName} {client.lastName} and  {spouse.firstName} {spouse.lastName} Living Trust, dated {trust.currentDate}.</w:t>
+        <w:t>
+          This Trustee Affidavit relates to The 
+          <w:r>
+            <w:t>{client.firstName}</w:t>
+          </w:r>
+          <w:r>
+            <w:t>{client.middleName}</w:t>
+          </w:r>
+          <w:r>
+            <w:t>{client.lastName}</w:t>
+          </w:r>
+           and  
+          <w:r>
+            <w:t>{spouse.firstName}</w:t>
+          </w:r>
+          <w:r>
+            <w:t>{spouse.lastName}</w:t>
+          </w:r>
+           Living Trust, dated 
+          <w:r>
+            <w:t>{trust.currentDate}</w:t>
+          </w:r>
+          .
+        </w:t>
       </w:r>
     </w:p>
     <w:p>
@@ -9457,7 +10950,26 @@
         <w:pStyle w:val="ListNumber"/>
       </w:pPr>
       <w:r>
-        <w:t>The names of the currently serving Trustees of the above-described trust are {client.firstName} {client.middleName} {client.lastName} and  {spouse.firstName} {spouse.lastName}.</w:t>
+        <w:t>
+          The names of the currently serving Trustees of the above-described trust are 
+          <w:r>
+            <w:t>{client.firstName}</w:t>
+          </w:r>
+          <w:r>
+            <w:t>{client.middleName}</w:t>
+          </w:r>
+          <w:r>
+            <w:t>{client.lastName}</w:t>
+          </w:r>
+           and  
+          <w:r>
+            <w:t>{spouse.firstName}</w:t>
+          </w:r>
+          <w:r>
+            <w:t>{spouse.lastName}</w:t>
+          </w:r>
+          .
+        </w:t>
       </w:r>
     </w:p>
     <w:p>
@@ -9500,7 +11012,12 @@
     <w:p>
       <w:r>
         <w:lastRenderedPageBreak/>
-        <w:t>Dated:  {trust.currentDate}</w:t>
+        <w:t>
+          Dated:  
+          <w:r>
+            <w:t>{trust.currentDate}</w:t>
+          </w:r>
+        </w:t>
       </w:r>
     </w:p>
     <w:p/>
@@ -9512,7 +11029,18 @@
     </w:p>
     <w:p>
       <w:r>
-        <w:t xml:space="preserve">                                                     {client.firstName} {client.middleName} {client.lastName}, Trustee</w:t>
+        <w:t xml:space="preserve">
+          <w:r>
+            <w:t>{client.firstName}</w:t>
+          </w:r>
+          <w:r>
+            <w:t>{client.middleName}</w:t>
+          </w:r>
+          <w:r>
+            <w:t>{client.lastName}</w:t>
+          </w:r>
+          , Trustee
+        </w:t>
       </w:r>
     </w:p>
     <w:tbl>
@@ -9553,7 +11081,23 @@
     </w:p>
     <w:p>
       <w:r>
-        <w:t>Subscribed and sworn to (or affirmed) before me this day {trust.currentDate}, by {client.firstName} {client.middleName} {client.lastName}, proved to me on the basis of satisfactory evidence to be the person(s) who appeared before me.</w:t>
+        <w:t>
+          Subscribed and sworn to (or affirmed) before me this day 
+          <w:r>
+            <w:t>{trust.currentDate}</w:t>
+          </w:r>
+          , by 
+          <w:r>
+            <w:t>{client.firstName}</w:t>
+          </w:r>
+          <w:r>
+            <w:t>{client.middleName}</w:t>
+          </w:r>
+          <w:r>
+            <w:t>{client.lastName}</w:t>
+          </w:r>
+          , proved to me on the basis of satisfactory evidence to be the person(s) who appeared before me.
+        </w:t>
       </w:r>
     </w:p>
     <w:p>
@@ -9581,7 +11125,12 @@
     <w:p>
       <w:r>
         <w:lastRenderedPageBreak/>
-        <w:t>Dated:  {trust.currentDate}</w:t>
+        <w:t>
+          Dated:  
+          <w:r>
+            <w:t>{trust.currentDate}</w:t>
+          </w:r>
+        </w:t>
       </w:r>
     </w:p>
     <w:p/>
@@ -9593,7 +11142,15 @@
     </w:p>
     <w:p>
       <w:r>
-        <w:t xml:space="preserve">                                                      {spouse.firstName} {spouse.lastName}, Trustee</w:t>
+        <w:t xml:space="preserve">
+          <w:r>
+            <w:t>{spouse.firstName}</w:t>
+          </w:r>
+          <w:r>
+            <w:t>{spouse.lastName}</w:t>
+          </w:r>
+          , Trustee
+        </w:t>
       </w:r>
     </w:p>
     <w:tbl>
@@ -9634,7 +11191,20 @@
     </w:p>
     <w:p>
       <w:r>
-        <w:t>Subscribed and sworn to (or affirmed) before me this day {trust.currentDate}, by  {spouse.firstName} {spouse.lastName}, proved to me on the basis of satisfactory evidence to be the person(s) who appeared before me.</w:t>
+        <w:t>
+          Subscribed and sworn to (or affirmed) before me this day 
+          <w:r>
+            <w:t>{trust.currentDate}</w:t>
+          </w:r>
+          , by  
+          <w:r>
+            <w:t>{spouse.firstName}</w:t>
+          </w:r>
+          <w:r>
+            <w:t>{spouse.lastName}</w:t>
+          </w:r>
+          , proved to me on the basis of satisfactory evidence to be the person(s) who appeared before me.
+        </w:t>
       </w:r>
     </w:p>
     <w:p>
@@ -9735,15 +11305,66 @@
     </w:p>
     <w:p>
       <w:r>
-        <w:t xml:space="preserve">For value received I, {client.firstName} {client.middleName} {client.lastName} of North Hollywood, California, assign, transfer, and convey to: </w:t>
-      </w:r>
-    </w:p>
-    <w:p>
-      <w:pPr>
-        <w:pStyle w:val="BodyText2"/>
-      </w:pPr>
-      <w:r>
-        <w:t>{client.firstName} {client.middleName} {client.lastName} and  {spouse.firstName} {spouse.lastName}, Trustees, or their successors in interest, of The {client.firstName} {client.middleName} {client.lastName} and  {spouse.firstName} {spouse.lastName} Living Trust dated {currentDate}, and any amendments thereto</w:t>
+        <w:t xml:space="preserve">
+          For value received I, 
+          <w:r>
+            <w:t>{client.firstName}</w:t>
+          </w:r>
+          <w:r>
+            <w:t>{client.middleName}</w:t>
+          </w:r>
+          <w:r>
+            <w:t>{client.lastName}</w:t>
+          </w:r>
+           of North Hollywood, California, assign, transfer, and convey to: 
+        </w:t>
+      </w:r>
+    </w:p>
+    <w:p>
+      <w:pPr>
+        <w:pStyle w:val="BodyText2"/>
+      </w:pPr>
+      <w:r>
+        <w:t>
+          <w:r>
+            <w:t>{client.firstName}</w:t>
+          </w:r>
+          <w:r>
+            <w:t>{client.middleName}</w:t>
+          </w:r>
+          <w:r>
+            <w:t>{client.lastName}</w:t>
+          </w:r>
+           and  
+          <w:r>
+            <w:t>{spouse.firstName}</w:t>
+          </w:r>
+          <w:r>
+            <w:t>{spouse.lastName}</w:t>
+          </w:r>
+          , Trustees, or their successors in interest, of The 
+          <w:r>
+            <w:t>{client.firstName}</w:t>
+          </w:r>
+          <w:r>
+            <w:t>{client.middleName}</w:t>
+          </w:r>
+          <w:r>
+            <w:t>{client.lastName}</w:t>
+          </w:r>
+           and  
+          <w:r>
+            <w:t>{spouse.firstName}</w:t>
+          </w:r>
+          <w:r>
+            <w:t>{spouse.lastName}</w:t>
+          </w:r>
+           Living Trust dated 
+          <w:r>
+            <w:t>{currentDate}</w:t>
+          </w:r>
+          , and any amendments thereto
+        </w:t>
       </w:r>
     </w:p>
     <w:p>
@@ -9753,7 +11374,12 @@
     </w:p>
     <w:p>
       <w:r>
-        <w:t>Dated:  {trust.currentDate}</w:t>
+        <w:t>
+          Dated:  
+          <w:r>
+            <w:t>{trust.currentDate}</w:t>
+          </w:r>
+        </w:t>
       </w:r>
     </w:p>
     <w:p>
@@ -9763,7 +11389,18 @@
     </w:p>
     <w:p>
       <w:r>
-        <w:t xml:space="preserve">                                                     {client.firstName} {client.middleName} {client.lastName}, Assignor</w:t>
+        <w:t xml:space="preserve">
+          <w:r>
+            <w:t>{client.firstName}</w:t>
+          </w:r>
+          <w:r>
+            <w:t>{client.middleName}</w:t>
+          </w:r>
+          <w:r>
+            <w:t>{client.lastName}</w:t>
+          </w:r>
+          , Assignor
+        </w:t>
       </w:r>
     </w:p>
     <w:tbl>
@@ -9804,7 +11441,23 @@
     </w:p>
     <w:p>
       <w:r>
-        <w:t>On {trust.currentDate}  before me, ______________________________ (here insert name and title of the officer), personally appeared {client.firstName} {client.middleName} {client.lastName}, who proved to me on the basis of satisfactory evidence to be the person(s) whose name(s) is/are subscribed to the within instrument and acknowledged to me that he/she/they executed the same in his/her/their authorized capacity(ies), and that by his/her/their signature(s) on the instrument the person(s), or the entity upon behalf of which the person(s) acted, executed the instrument.</w:t>
+        <w:t>
+          On 
+          <w:r>
+            <w:t>{trust.currentDate}</w:t>
+          </w:r>
+            before me, ______________________________ (here insert name and title of the officer), personally appeared 
+          <w:r>
+            <w:t>{client.firstName}</w:t>
+          </w:r>
+          <w:r>
+            <w:t>{client.middleName}</w:t>
+          </w:r>
+          <w:r>
+            <w:t>{client.lastName}</w:t>
+          </w:r>
+          , who proved to me on the basis of satisfactory evidence to be the person(s) whose name(s) is/are subscribed to the within instrument and acknowledged to me that he/she/they executed the same in his/her/their authorized capacity(ies), and that by his/her/their signature(s) on the instrument the person(s), or the entity upon behalf of which the person(s) acted, executed the instrument.
+        </w:t>
       </w:r>
     </w:p>
     <w:p>
@@ -9851,15 +11504,63 @@
     </w:p>
     <w:p>
       <w:r>
-        <w:t xml:space="preserve">For value received I,  {spouse.firstName} {spouse.lastName} of North Hollywood, California, assign, transfer, and convey to: </w:t>
-      </w:r>
-    </w:p>
-    <w:p>
-      <w:pPr>
-        <w:pStyle w:val="BodyText2"/>
-      </w:pPr>
-      <w:r>
-        <w:t>{client.firstName} {client.middleName} {client.lastName} and  {spouse.firstName} {spouse.lastName}, Trustees, or their successors in interest, of The {client.firstName} {client.middleName} {client.lastName} and  {spouse.firstName} {spouse.lastName} Living Trust dated {trust.currentDate}, and any amendments thereto</w:t>
+        <w:t xml:space="preserve">
+          For value received I,  
+          <w:r>
+            <w:t>{spouse.firstName}</w:t>
+          </w:r>
+          <w:r>
+            <w:t>{spouse.lastName}</w:t>
+          </w:r>
+           of North Hollywood, California, assign, transfer, and convey to: 
+        </w:t>
+      </w:r>
+    </w:p>
+    <w:p>
+      <w:pPr>
+        <w:pStyle w:val="BodyText2"/>
+      </w:pPr>
+      <w:r>
+        <w:t>
+          <w:r>
+            <w:t>{client.firstName}</w:t>
+          </w:r>
+          <w:r>
+            <w:t>{client.middleName}</w:t>
+          </w:r>
+          <w:r>
+            <w:t>{client.lastName}</w:t>
+          </w:r>
+           and  
+          <w:r>
+            <w:t>{spouse.firstName}</w:t>
+          </w:r>
+          <w:r>
+            <w:t>{spouse.lastName}</w:t>
+          </w:r>
+          , Trustees, or their successors in interest, of The 
+          <w:r>
+            <w:t>{client.firstName}</w:t>
+          </w:r>
+          <w:r>
+            <w:t>{client.middleName}</w:t>
+          </w:r>
+          <w:r>
+            <w:t>{client.lastName}</w:t>
+          </w:r>
+           and  
+          <w:r>
+            <w:t>{spouse.firstName}</w:t>
+          </w:r>
+          <w:r>
+            <w:t>{spouse.lastName}</w:t>
+          </w:r>
+           Living Trust dated 
+          <w:r>
+            <w:t>{trust.currentDate}</w:t>
+          </w:r>
+          , and any amendments thereto
+        </w:t>
       </w:r>
     </w:p>
     <w:p>
@@ -9869,7 +11570,12 @@
     </w:p>
     <w:p>
       <w:r>
-        <w:t>Dated:  {trust.currentDate}</w:t>
+        <w:t>
+          Dated:  
+          <w:r>
+            <w:t>{trust.currentDate}</w:t>
+          </w:r>
+        </w:t>
       </w:r>
     </w:p>
     <w:p>
@@ -9879,7 +11585,15 @@
     </w:p>
     <w:p>
       <w:r>
-        <w:t xml:space="preserve">                                                      {spouse.firstName} {spouse.lastName}, Assignor</w:t>
+        <w:t xml:space="preserve">
+          <w:r>
+            <w:t>{spouse.firstName}</w:t>
+          </w:r>
+          <w:r>
+            <w:t>{spouse.lastName}</w:t>
+          </w:r>
+          , Assignor
+        </w:t>
       </w:r>
     </w:p>
     <w:tbl>
@@ -9920,7 +11634,20 @@
     </w:p>
     <w:p>
       <w:r>
-        <w:t>On {currentDate}  before me, ______________________________ (here insert name and title of the officer), personally appeared  {spouse.firstName} {spouse.lastName}, who proved to me on the basis of satisfactory evidence to be the person(s) whose name(s) is/are subscribed to the within instrument and acknowledged to me that he/she/they executed the same in his/her/their authorized capacity(ies), and that by his/her/their signature(s) on the instrument the person(s), or the entity upon behalf of which the person(s) acted, executed the instrument.</w:t>
+        <w:t>
+          On 
+          <w:r>
+            <w:t>{currentDate}</w:t>
+          </w:r>
+            before me, ______________________________ (here insert name and title of the officer), personally appeared  
+          <w:r>
+            <w:t>{spouse.firstName}</w:t>
+          </w:r>
+          <w:r>
+            <w:t>{spouse.lastName}</w:t>
+          </w:r>
+          , who proved to me on the basis of satisfactory evidence to be the person(s) whose name(s) is/are subscribed to the within instrument and acknowledged to me that he/she/they executed the same in his/her/their authorized capacity(ies), and that by his/her/their signature(s) on the instrument the person(s), or the entity upon behalf of which the person(s) acted, executed the instrument.
+        </w:t>
       </w:r>
     </w:p>
     <w:p>
@@ -10015,7 +11742,19 @@
       </w:pPr>
       <w:r>
         <w:lastRenderedPageBreak/>
-        <w:t>Authorization for Release of {client.firstName} {client.middleName} {client.lastName}’s Protected Health Information</w:t>
+        <w:t>
+          Authorization for Release of 
+          <w:r>
+            <w:t>{client.firstName}</w:t>
+          </w:r>
+          <w:r>
+            <w:t>{client.middleName}</w:t>
+          </w:r>
+          <w:r>
+            <w:t>{client.lastName}</w:t>
+          </w:r>
+          ’s Protected Health Information
+        </w:t>
       </w:r>
     </w:p>
     <w:p>
@@ -10056,23 +11795,51 @@
     </w:p>
     <w:p>
       <w:r>
-        <w:t>Therefore, I, {client.firstName} {client.middleName} {client.lastName}, an individual, appoint the following persons, or either of them, as Authorized Recipients for health care disclosure under the Standards for Privacy of Individually Identifiable Health Care Information (45 CFR Parts 160 and 164) under the Health Insurance Portability and Accountability Act of 1996 (HIPAA) and the California Confidentiality of Medical Information Act (“CMIA”):</w:t>
-      </w:r>
-    </w:p>
-    <w:p>
-      <w:pPr>
-        <w:pStyle w:val="BodyText2"/>
-      </w:pPr>
-      <w:r>
-        <w:t xml:space="preserve"> {spouse.firstName} {spouse.lastName};</w:t>
-      </w:r>
-    </w:p>
-    <w:p>
-      <w:pPr>
-        <w:pStyle w:val="BodyText2"/>
-      </w:pPr>
-      <w:r>
-        <w:t>{child2} {child2.field} : ''}; and</w:t>
+        <w:t>
+          Therefore, I, 
+          <w:r>
+            <w:t>{client.firstName}</w:t>
+          </w:r>
+          <w:r>
+            <w:t>{client.middleName}</w:t>
+          </w:r>
+          <w:r>
+            <w:t>{client.lastName}</w:t>
+          </w:r>
+          , an individual, appoint the following persons, or either of them, as Authorized Recipients for health care disclosure under the Standards for Privacy of Individually Identifiable Health Care Information (45 CFR Parts 160 and 164) under the Health Insurance Portability and Accountability Act of 1996 (HIPAA) and the California Confidentiality of Medical Information Act (“CMIA”):
+        </w:t>
+      </w:r>
+    </w:p>
+    <w:p>
+      <w:pPr>
+        <w:pStyle w:val="BodyText2"/>
+      </w:pPr>
+      <w:r>
+        <w:t xml:space="preserve">
+          <w:r>
+            <w:t>{spouse.firstName}</w:t>
+          </w:r>
+          <w:r>
+            <w:t>{spouse.lastName}</w:t>
+          </w:r>
+          ;
+        </w:t>
+      </w:r>
+    </w:p>
+    <w:p>
+      <w:pPr>
+        <w:pStyle w:val="BodyText2"/>
+      </w:pPr>
+      <w:r>
+        <w:t>
+          <w:r>
+            <w:t>{child2}</w:t>
+          </w:r>
+          <w:r>
+            <w:t>{child2.field}</w:t>
+          </w:r>
+          ; and
+        </w:t>
       </w:r>
     </w:p>
     <w:p>
@@ -10232,7 +11999,12 @@
     <w:p>
       <w:r>
         <w:lastRenderedPageBreak/>
-        <w:t>Dated:  {trust.currentDate}</w:t>
+        <w:t>
+          Dated:  
+          <w:r>
+            <w:t>{trust.currentDate}</w:t>
+          </w:r>
+        </w:t>
       </w:r>
     </w:p>
     <w:p/>
@@ -10244,7 +12016,18 @@
     </w:p>
     <w:p>
       <w:r>
-        <w:t xml:space="preserve">                                                     {client.firstName} {client.middleName} {client.lastName}, Principal</w:t>
+        <w:t xml:space="preserve">
+          <w:r>
+            <w:t>{client.firstName}</w:t>
+          </w:r>
+          <w:r>
+            <w:t>{client.middleName}</w:t>
+          </w:r>
+          <w:r>
+            <w:t>{client.lastName}</w:t>
+          </w:r>
+          , Principal
+        </w:t>
       </w:r>
       <w:r>
         <w:br/>
@@ -10289,7 +12072,23 @@
     </w:p>
     <w:p>
       <w:r>
-        <w:t>On {trust.currentDate}  before me, ______________________________ (here insert name and title of the officer), personally appeared {client.firstName} {client.middleName} {client.lastName}, who proved to me on the basis of satisfactory evidence to be the person(s) whose name(s) is/are subscribed to the within instrument and acknowledged to me that he/she/they executed the same in his/her/their authorized capacity(ies), and that by his/her/their signature(s) on the instrument the person(s), or the entity upon behalf of which the person(s) acted, executed the instrument.</w:t>
+        <w:t>
+          On 
+          <w:r>
+            <w:t>{trust.currentDate}</w:t>
+          </w:r>
+            before me, ______________________________ (here insert name and title of the officer), personally appeared 
+          <w:r>
+            <w:t>{client.firstName}</w:t>
+          </w:r>
+          <w:r>
+            <w:t>{client.middleName}</w:t>
+          </w:r>
+          <w:r>
+            <w:t>{client.lastName}</w:t>
+          </w:r>
+          , who proved to me on the basis of satisfactory evidence to be the person(s) whose name(s) is/are subscribed to the within instrument and acknowledged to me that he/she/they executed the same in his/her/their authorized capacity(ies), and that by his/her/their signature(s) on the instrument the person(s), or the entity upon behalf of which the person(s) acted, executed the instrument.
+        </w:t>
       </w:r>
     </w:p>
     <w:p>
@@ -10339,12 +12138,34 @@
       </w:r>
       <w:r>
         <w:br/>
-        <w:t>{client.firstName} {client.middleName} {client.lastName}</w:t>
-      </w:r>
-    </w:p>
-    <w:p>
-      <w:r>
-        <w:t>I, {client.firstName} {client.middleName} {client.lastName}, the principal, an adult of sound mind, execute this Advance Health Care Directive freely and voluntarily, with an understanding of its purposes and consequences.  I intend to create a medical durable power of attorney under the laws of the State of California.  I further intend to demonstrate my wishes concerning medical treatment with clear and convincing evidence.  I hereby revoke any Advance Health Care Directive previously granted by me as principal except powers granted by me under any state statutory Advance Health Care Directive.</w:t>
+        <w:t>
+          <w:r>
+            <w:t>{client.firstName}</w:t>
+          </w:r>
+          <w:r>
+            <w:t>{client.middleName}</w:t>
+          </w:r>
+          <w:r>
+            <w:t>{client.lastName}</w:t>
+          </w:r>
+        </w:t>
+      </w:r>
+    </w:p>
+    <w:p>
+      <w:r>
+        <w:t>
+          I, 
+          <w:r>
+            <w:t>{client.firstName}</w:t>
+          </w:r>
+          <w:r>
+            <w:t>{client.middleName}</w:t>
+          </w:r>
+          <w:r>
+            <w:t>{client.lastName}</w:t>
+          </w:r>
+          , the principal, an adult of sound mind, execute this Advance Health Care Directive freely and voluntarily, with an understanding of its purposes and consequences.  I intend to create a medical durable power of attorney under the laws of the State of California.  I further intend to demonstrate my wishes concerning medical treatment with clear and convincing evidence.  I hereby revoke any Advance Health Care Directive previously granted by me as principal except powers granted by me under any state statutory Advance Health Care Directive.
+        </w:t>
       </w:r>
     </w:p>
     <w:p>
@@ -10398,7 +12219,14 @@
           </w:tcPr>
           <w:p>
             <w:r>
-              <w:t xml:space="preserve"> {spouse.firstName} {spouse.lastName}</w:t>
+              <w:t xml:space="preserve">
+                <w:r>
+                  <w:t>{spouse.firstName}</w:t>
+                </w:r>
+                <w:r>
+                  <w:t>{spouse.lastName}</w:t>
+                </w:r>
+              </w:t>
             </w:r>
           </w:p>
         </w:tc>
@@ -10420,7 +12248,12 @@
           </w:tcPr>
           <w:p>
             <w:r>
-              <w:t>{client.address} , North Hollywood, CA 91605</w:t>
+              <w:t>
+                <w:r>
+                  <w:t>{client.address}</w:t>
+                </w:r>
+                 , North Hollywood, CA 91605
+              </w:t>
             </w:r>
           </w:p>
         </w:tc>
@@ -10451,7 +12284,16 @@
     <w:p/>
     <w:p>
       <w:r>
-        <w:t>If  {spouse.firstName} {spouse.lastName} is unwilling or unable to serve, I designate the individual listed below as alternate Health Care Agent, to exercise the powers and discretions set forth in this instrument.</w:t>
+        <w:t>
+          If  
+          <w:r>
+            <w:t>{spouse.firstName}</w:t>
+          </w:r>
+          <w:r>
+            <w:t>{spouse.lastName}</w:t>
+          </w:r>
+           is unwilling or unable to serve, I designate the individual listed below as alternate Health Care Agent, to exercise the powers and discretions set forth in this instrument.
+        </w:t>
       </w:r>
     </w:p>
     <w:tbl>
@@ -10480,7 +12322,14 @@
           </w:tcPr>
           <w:p>
             <w:r>
-              <w:t>{placeholder} {child2.field} : ''}</w:t>
+              <w:t>
+                <w:r>
+                  <w:t>{placeholder}</w:t>
+                </w:r>
+                <w:r>
+                  <w:t>{child2.field}</w:t>
+                </w:r>
+              </w:t>
             </w:r>
           </w:p>
         </w:tc>
@@ -10502,7 +12351,12 @@
           </w:tcPr>
           <w:p>
             <w:r>
-              <w:t>{client.address} , North Hollywood, CA 91605</w:t>
+              <w:t>
+                <w:r>
+                  <w:t>{client.address}</w:t>
+                </w:r>
+                 , North Hollywood, CA 91605
+              </w:t>
             </w:r>
           </w:p>
         </w:tc>
@@ -11051,7 +12905,12 @@
     <w:p>
       <w:r>
         <w:lastRenderedPageBreak/>
-        <w:t>Dated:  {trust.currentDate}</w:t>
+        <w:t>
+          Dated:  
+          <w:r>
+            <w:t>{trust.currentDate}</w:t>
+          </w:r>
+        </w:t>
       </w:r>
     </w:p>
     <w:p/>
@@ -11063,7 +12922,18 @@
     </w:p>
     <w:p>
       <w:r>
-        <w:t xml:space="preserve">                                                     {client.firstName} {client.middleName} {client.lastName}, Principal</w:t>
+        <w:t xml:space="preserve">
+          <w:r>
+            <w:t>{client.firstName}</w:t>
+          </w:r>
+          <w:r>
+            <w:t>{client.middleName}</w:t>
+          </w:r>
+          <w:r>
+            <w:t>{client.lastName}</w:t>
+          </w:r>
+          , Principal
+        </w:t>
       </w:r>
     </w:p>
     <w:tbl>
@@ -11104,7 +12974,23 @@
     </w:p>
     <w:p>
       <w:r>
-        <w:t>On {trust.currentDate}  before me, ______________________________ (here insert name and title of the officer), personally appeared {client.firstName} {client.middleName} {client.lastName}, who proved to me on the basis of satisfactory evidence to be the person(s) whose name(s) is/are subscribed to the within instrument and acknowledged to me that he/she/they executed the same in his/her/their authorized capacity(ies), and that by his/her/their signature(s) on the instrument the person(s), or the entity upon behalf of which the person(s) acted, executed the instrument.</w:t>
+        <w:t>
+          On 
+          <w:r>
+            <w:t>{trust.currentDate}</w:t>
+          </w:r>
+            before me, ______________________________ (here insert name and title of the officer), personally appeared 
+          <w:r>
+            <w:t>{client.firstName}</w:t>
+          </w:r>
+          <w:r>
+            <w:t>{client.middleName}</w:t>
+          </w:r>
+          <w:r>
+            <w:t>{client.lastName}</w:t>
+          </w:r>
+          , who proved to me on the basis of satisfactory evidence to be the person(s) whose name(s) is/are subscribed to the within instrument and acknowledged to me that he/she/they executed the same in his/her/their authorized capacity(ies), and that by his/her/their signature(s) on the instrument the person(s), or the entity upon behalf of which the person(s) acted, executed the instrument.
+        </w:t>
       </w:r>
     </w:p>
     <w:p>
@@ -11146,7 +13032,16 @@
       </w:pPr>
       <w:r>
         <w:lastRenderedPageBreak/>
-        <w:t>Authorization for Release of  {spouse.firstName} {spouse.lastName}’s Protected Health Information</w:t>
+        <w:t>
+          Authorization for Release of  
+          <w:r>
+            <w:t>{spouse.firstName}</w:t>
+          </w:r>
+          <w:r>
+            <w:t>{spouse.lastName}</w:t>
+          </w:r>
+          ’s Protected Health Information
+        </w:t>
       </w:r>
     </w:p>
     <w:p>
@@ -11187,23 +13082,42 @@
     </w:p>
     <w:p>
       <w:r>
-        <w:t>Therefore, I,  {spouse.firstName} {spouse.lastName}, an individual, appoint the following persons, or either of them, as Authorized Recipients for health care disclosure under the Standards for Privacy of Individually Identifiable Health Care Information (45 CFR Parts 160 and 164) under the Health Insurance Portability and Accountability Act of 1996 (HIPAA) and the California Confidentiality of Medical Information Act (“CMIA”):</w:t>
-      </w:r>
-    </w:p>
-    <w:p>
-      <w:pPr>
-        <w:pStyle w:val="BodyText2"/>
-      </w:pPr>
-      <w:r>
-        <w:t>{placeholder} {healthcarePOA.spouse[0].lastName} : ''};</w:t>
-      </w:r>
-    </w:p>
-    <w:p>
-      <w:pPr>
-        <w:pStyle w:val="BodyText2"/>
-      </w:pPr>
-      <w:r>
-        <w:t>{child2} {children[1].lastName} : ''}; and</w:t>
+        <w:t>
+          Therefore, I,  
+          <w:r>
+            <w:t>{spouse.firstName}</w:t>
+          </w:r>
+          <w:r>
+            <w:t>{spouse.lastName}</w:t>
+          </w:r>
+          , an individual, appoint the following persons, or either of them, as Authorized Recipients for health care disclosure under the Standards for Privacy of Individually Identifiable Health Care Information (45 CFR Parts 160 and 164) under the Health Insurance Portability and Accountability Act of 1996 (HIPAA) and the California Confidentiality of Medical Information Act (“CMIA”):
+        </w:t>
+      </w:r>
+    </w:p>
+    <w:p>
+      <w:pPr>
+        <w:pStyle w:val="BodyText2"/>
+      </w:pPr>
+      <w:r>
+        <w:t>
+          <w:r>
+            <w:t>{placeholder}</w:t>
+          </w:r>
+           {healthcarePOA.spouse[0].lastName};
+        </w:t>
+      </w:r>
+    </w:p>
+    <w:p>
+      <w:pPr>
+        <w:pStyle w:val="BodyText2"/>
+      </w:pPr>
+      <w:r>
+        <w:t>
+          <w:r>
+            <w:t>{child2}</w:t>
+          </w:r>
+           {children[1].lastName}; and
+        </w:t>
       </w:r>
     </w:p>
     <w:p>
@@ -11363,7 +13277,12 @@
     <w:p>
       <w:r>
         <w:lastRenderedPageBreak/>
-        <w:t>Dated:  {trust.currentDate}</w:t>
+        <w:t>
+          Dated:  
+          <w:r>
+            <w:t>{trust.currentDate}</w:t>
+          </w:r>
+        </w:t>
       </w:r>
     </w:p>
     <w:p/>
@@ -11375,7 +13294,15 @@
     </w:p>
     <w:p>
       <w:r>
-        <w:t xml:space="preserve">                                                      {spouse.firstName} {spouse.lastName}, Principal</w:t>
+        <w:t xml:space="preserve">
+          <w:r>
+            <w:t>{spouse.firstName}</w:t>
+          </w:r>
+          <w:r>
+            <w:t>{spouse.lastName}</w:t>
+          </w:r>
+          , Principal
+        </w:t>
       </w:r>
       <w:r>
         <w:br/>
@@ -11420,7 +13347,20 @@
     </w:p>
     <w:p>
       <w:r>
-        <w:t>On {trust.currentDate}  before me, ______________________________ (here insert name and title of the officer), personally appeared  {spouse.firstName} {spouse.lastName}, who proved to me on the basis of satisfactory evidence to be the person(s) whose name(s) is/are subscribed to the within instrument and acknowledged to me that he/she/they executed the same in his/her/their authorized capacity(ies), and that by his/her/their signature(s) on the instrument the person(s), or the entity upon behalf of which the person(s) acted, executed the instrument.</w:t>
+        <w:t>
+          On 
+          <w:r>
+            <w:t>{trust.currentDate}</w:t>
+          </w:r>
+            before me, ______________________________ (here insert name and title of the officer), personally appeared  
+          <w:r>
+            <w:t>{spouse.firstName}</w:t>
+          </w:r>
+          <w:r>
+            <w:t>{spouse.lastName}</w:t>
+          </w:r>
+          , who proved to me on the basis of satisfactory evidence to be the person(s) whose name(s) is/are subscribed to the within instrument and acknowledged to me that he/she/they executed the same in his/her/their authorized capacity(ies), and that by his/her/their signature(s) on the instrument the person(s), or the entity upon behalf of which the person(s) acted, executed the instrument.
+        </w:t>
       </w:r>
     </w:p>
     <w:p>
@@ -11470,12 +13410,28 @@
       </w:r>
       <w:r>
         <w:br/>
-        <w:t xml:space="preserve"> {spouse.firstName} {spouse.lastName}</w:t>
-      </w:r>
-    </w:p>
-    <w:p>
-      <w:r>
-        <w:t>I,  {spouse.firstName} {spouse.lastName}, the principal, an adult of sound mind, execute this Advance Health Care Directive freely and voluntarily, with an understanding of its purposes and consequences.  I intend to create a medical durable power of attorney under the laws of the State of California.  I further intend to demonstrate my wishes concerning medical treatment with clear and convincing evidence.  I hereby revoke any Advance Health Care Directive previously granted by me as principal except powers granted by me under any state statutory Advance Health Care Directive.</w:t>
+        <w:t xml:space="preserve">
+          <w:r>
+            <w:t>{spouse.firstName}</w:t>
+          </w:r>
+          <w:r>
+            <w:t>{spouse.lastName}</w:t>
+          </w:r>
+        </w:t>
+      </w:r>
+    </w:p>
+    <w:p>
+      <w:r>
+        <w:t>
+          I,  
+          <w:r>
+            <w:t>{spouse.firstName}</w:t>
+          </w:r>
+          <w:r>
+            <w:t>{spouse.lastName}</w:t>
+          </w:r>
+          , the principal, an adult of sound mind, execute this Advance Health Care Directive freely and voluntarily, with an understanding of its purposes and consequences.  I intend to create a medical durable power of attorney under the laws of the State of California.  I further intend to demonstrate my wishes concerning medical treatment with clear and convincing evidence.  I hereby revoke any Advance Health Care Directive previously granted by me as principal except powers granted by me under any state statutory Advance Health Care Directive.
+        </w:t>
       </w:r>
     </w:p>
     <w:p>
@@ -11529,7 +13485,17 @@
           </w:tcPr>
           <w:p>
             <w:r>
-              <w:t>{client.firstName} {client.middleName} {client.lastName}</w:t>
+              <w:t>
+                <w:r>
+                  <w:t>{client.firstName}</w:t>
+                </w:r>
+                <w:r>
+                  <w:t>{client.middleName}</w:t>
+                </w:r>
+                <w:r>
+                  <w:t>{client.lastName}</w:t>
+                </w:r>
+              </w:t>
             </w:r>
           </w:p>
         </w:tc>
@@ -11551,7 +13517,12 @@
           </w:tcPr>
           <w:p>
             <w:r>
-              <w:t>{client.address} , North Hollywood, CA 91605</w:t>
+              <w:t>
+                <w:r>
+                  <w:t>{client.address}</w:t>
+                </w:r>
+                 , North Hollywood, CA 91605
+              </w:t>
             </w:r>
           </w:p>
         </w:tc>
@@ -11582,7 +13553,17 @@
     <w:p/>
     <w:p>
       <w:r>
-        <w:t>If {healthcareAgent} {healthcarePOA.spouse[0].lastName} : ''} is unwilling or unable to serve, I designate {healthcareAgent} {healthcarePOA.spouse[1].lastName} : ''} as alternate Health Care Agent.</w:t>
+        <w:t>
+          If 
+          <w:r>
+            <w:t>{healthcareAgent}</w:t>
+          </w:r>
+           {healthcarePOA.spouse[0].lastName} is unwilling or unable to serve, I designate 
+          <w:r>
+            <w:t>{healthcareAgent}</w:t>
+          </w:r>
+           {healthcarePOA.spouse[1].lastName} as alternate Health Care Agent.
+        </w:t>
       </w:r>
     </w:p>
     <w:tbl>
@@ -11611,7 +13592,14 @@
           </w:tcPr>
           <w:p>
             <w:r>
-              <w:t>{child2} {child2.field} : ''}</w:t>
+              <w:t>
+                <w:r>
+                  <w:t>{child2}</w:t>
+                </w:r>
+                <w:r>
+                  <w:t>{child2.field}</w:t>
+                </w:r>
+              </w:t>
             </w:r>
           </w:p>
         </w:tc>
@@ -11633,7 +13621,12 @@
           </w:tcPr>
           <w:p>
             <w:r>
-              <w:t>{client.address} , North Hollywood, CA 91605</w:t>
+              <w:t>
+                <w:r>
+                  <w:t>{client.address}</w:t>
+                </w:r>
+                 , North Hollywood, CA 91605
+              </w:t>
             </w:r>
           </w:p>
         </w:tc>
@@ -12182,7 +14175,12 @@
     <w:p>
       <w:r>
         <w:lastRenderedPageBreak/>
-        <w:t>Dated:  {trust.currentDate}</w:t>
+        <w:t>
+          Dated:  
+          <w:r>
+            <w:t>{trust.currentDate}</w:t>
+          </w:r>
+        </w:t>
       </w:r>
     </w:p>
     <w:p/>
@@ -12194,7 +14192,15 @@
     </w:p>
     <w:p>
       <w:r>
-        <w:t xml:space="preserve">                                                      {spouse.firstName} {spouse.lastName}, Principal</w:t>
+        <w:t xml:space="preserve">
+          <w:r>
+            <w:t>{spouse.firstName}</w:t>
+          </w:r>
+          <w:r>
+            <w:t>{spouse.lastName}</w:t>
+          </w:r>
+          , Principal
+        </w:t>
       </w:r>
     </w:p>
     <w:tbl>
@@ -12235,7 +14241,21 @@
     </w:p>
     <w:p>
       <w:r>
-        <w:t>On {trust.currentDate}  before me, ______________________________ (here insert name and title of the officer), personally appeared  {spouse.firstName} {spouse.middleName ? spouse.middleName + " " : ""}{spouse.lastName}, who proved to me on the basis of satisfactory evidence to be the person(s) whose name(s) is/are subscribed to the within instrument and acknowledged to me that he/she/they executed the same in his/her/their authorized capacity(ies), and that by his/her/their signature(s) on the instrument the person(s), or the entity upon behalf of which the person(s) acted, executed the instrument.</w:t>
+        <w:t>
+          On 
+          <w:r>
+            <w:t>{trust.currentDate}</w:t>
+          </w:r>
+            before me, ______________________________ (here insert name and title of the officer), personally appeared  
+          <w:r>
+            <w:t>{spouse.firstName}</w:t>
+          </w:r>
+           {spouse.middleName ? spouse.middleName + " " : ""}
+          <w:r>
+            <w:t>{spouse.lastName}</w:t>
+          </w:r>
+          , who proved to me on the basis of satisfactory evidence to be the person(s) whose name(s) is/are subscribed to the within instrument and acknowledged to me that he/she/they executed the same in his/her/their authorized capacity(ies), and that by his/her/their signature(s) on the instrument the person(s), or the entity upon behalf of which the person(s) acted, executed the instrument.
+        </w:t>
       </w:r>
     </w:p>
     <w:p>
@@ -12331,7 +14351,18 @@
       </w:pPr>
       <w:r>
         <w:lastRenderedPageBreak/>
-        <w:t>Funeral Arrangements for {client.firstName} {client.middleName} {client.lastName}</w:t>
+        <w:t>
+          Funeral Arrangements for 
+          <w:r>
+            <w:t>{client.firstName}</w:t>
+          </w:r>
+          <w:r>
+            <w:t>{client.middleName}</w:t>
+          </w:r>
+          <w:r>
+            <w:t>{client.lastName}</w:t>
+          </w:r>
+        </w:t>
       </w:r>
     </w:p>
     <w:p>
@@ -12463,7 +14494,15 @@
       </w:pPr>
       <w:r>
         <w:lastRenderedPageBreak/>
-        <w:t>Funeral Arrangements for  {spouse.firstName} {spouse.lastName}</w:t>
+        <w:t>
+          Funeral Arrangements for  
+          <w:r>
+            <w:t>{spouse.firstName}</w:t>
+          </w:r>
+          <w:r>
+            <w:t>{spouse.lastName}</w:t>
+          </w:r>
+        </w:t>
       </w:r>
     </w:p>
     <w:p>
@@ -12684,12 +14723,56 @@
       </w:pPr>
       <w:r>
         <w:lastRenderedPageBreak/>
-        <w:t>Personal Property Memorandum of {client.firstName} {client.middleName} {client.lastName}</w:t>
-      </w:r>
-    </w:p>
-    <w:p>
-      <w:r>
-        <w:t>On {trust.currentDate}, I, {client.firstName} {client.middleName} {client.lastName}, signed the document that established The {client.firstName} {client.middleName} {client.lastName} and  {spouse.firstName} {spouse.lastName} Living Trust.  The trust refers to the disposition at my death of certain items of tangible personal property in accordance with a memorandum signed by me.  I make this memorandum for that purpose.</w:t>
+        <w:t>
+          Personal Property Memorandum of 
+          <w:r>
+            <w:t>{client.firstName}</w:t>
+          </w:r>
+          <w:r>
+            <w:t>{client.middleName}</w:t>
+          </w:r>
+          <w:r>
+            <w:t>{client.lastName}</w:t>
+          </w:r>
+        </w:t>
+      </w:r>
+    </w:p>
+    <w:p>
+      <w:r>
+        <w:t>
+          On 
+          <w:r>
+            <w:t>{trust.currentDate}</w:t>
+          </w:r>
+          , I, 
+          <w:r>
+            <w:t>{client.firstName}</w:t>
+          </w:r>
+          <w:r>
+            <w:t>{client.middleName}</w:t>
+          </w:r>
+          <w:r>
+            <w:t>{client.lastName}</w:t>
+          </w:r>
+          , signed the document that established The 
+          <w:r>
+            <w:t>{client.firstName}</w:t>
+          </w:r>
+          <w:r>
+            <w:t>{client.middleName}</w:t>
+          </w:r>
+          <w:r>
+            <w:t>{client.lastName}</w:t>
+          </w:r>
+           and  
+          <w:r>
+            <w:t>{spouse.firstName}</w:t>
+          </w:r>
+          <w:r>
+            <w:t>{spouse.lastName}</w:t>
+          </w:r>
+           Living Trust.  The trust refers to the disposition at my death of certain items of tangible personal property in accordance with a memorandum signed by me.  I make this memorandum for that purpose.
+        </w:t>
       </w:r>
     </w:p>
     <w:p>
@@ -12712,7 +14795,18 @@
       </w:r>
       <w:r>
         <w:br/>
-        <w:t>for {client.firstName} {client.middleName} {client.lastName}</w:t>
+        <w:t>
+          for 
+          <w:r>
+            <w:t>{client.firstName}</w:t>
+          </w:r>
+          <w:r>
+            <w:t>{client.middleName}</w:t>
+          </w:r>
+          <w:r>
+            <w:t>{client.lastName}</w:t>
+          </w:r>
+        </w:t>
       </w:r>
     </w:p>
     <w:tbl>
@@ -13077,11 +15171,23 @@
           </w:tcPr>
           <w:p>
             <w:r>
-              <w:t xml:space="preserve">________________________________ {client.firstName} </w:t>
+              <w:t xml:space="preserve">
+                ________________________________ 
+                <w:r>
+                  <w:t>{client.firstName}</w:t>
+                </w:r>
+              </w:t>
             </w:r>
             <w:r>
               <w:lastRenderedPageBreak/>
-              <w:t>{client.middleName} {client.lastName}</w:t>
+              <w:t>
+                <w:r>
+                  <w:t>{client.middleName}</w:t>
+                </w:r>
+                <w:r>
+                  <w:t>{client.lastName}</w:t>
+                </w:r>
+              </w:t>
             </w:r>
           </w:p>
         </w:tc>
@@ -13103,7 +15209,18 @@
       </w:r>
       <w:r>
         <w:br/>
-        <w:t>for {client.firstName} {client.middleName} {client.lastName}</w:t>
+        <w:t>
+          for 
+          <w:r>
+            <w:t>{client.firstName}</w:t>
+          </w:r>
+          <w:r>
+            <w:t>{client.middleName}</w:t>
+          </w:r>
+          <w:r>
+            <w:t>{client.lastName}</w:t>
+          </w:r>
+        </w:t>
       </w:r>
     </w:p>
     <w:tbl>
@@ -13679,7 +15796,18 @@
           </w:tcPr>
           <w:p>
             <w:r>
-              <w:t>________________________________ {client.firstName} {client.middleName} {client.lastName}</w:t>
+              <w:t>
+                ________________________________ 
+                <w:r>
+                  <w:t>{client.firstName}</w:t>
+                </w:r>
+                <w:r>
+                  <w:t>{client.middleName}</w:t>
+                </w:r>
+                <w:r>
+                  <w:t>{client.lastName}</w:t>
+                </w:r>
+              </w:t>
             </w:r>
           </w:p>
         </w:tc>
@@ -13707,7 +15835,18 @@
       </w:r>
       <w:r>
         <w:br/>
-        <w:t>for {client.firstName} {client.middleName} {client.lastName}</w:t>
+        <w:t>
+          for 
+          <w:r>
+            <w:t>{client.firstName}</w:t>
+          </w:r>
+          <w:r>
+            <w:t>{client.middleName}</w:t>
+          </w:r>
+          <w:r>
+            <w:t>{client.lastName}</w:t>
+          </w:r>
+        </w:t>
       </w:r>
     </w:p>
     <w:tbl>
@@ -14282,7 +16421,18 @@
           </w:tcPr>
           <w:p>
             <w:r>
-              <w:t>_______________________________ {client.firstName} {client.middleName} {client.lastName}</w:t>
+              <w:t>
+                _______________________________ 
+                <w:r>
+                  <w:t>{client.firstName}</w:t>
+                </w:r>
+                <w:r>
+                  <w:t>{client.middleName}</w:t>
+                </w:r>
+                <w:r>
+                  <w:t>{client.lastName}</w:t>
+                </w:r>
+              </w:t>
             </w:r>
           </w:p>
         </w:tc>
@@ -14317,12 +16467,50 @@
       </w:pPr>
       <w:r>
         <w:lastRenderedPageBreak/>
-        <w:t>Personal Property Memorandum of  {spouse.firstName} {spouse.lastName}</w:t>
-      </w:r>
-    </w:p>
-    <w:p>
-      <w:r>
-        <w:t>On {trust.currentDate}, I,  {spouse.firstName} {spouse.lastName}, signed the document that established The {client.firstName} {client.middleName} {client.lastName} and  {spouse.firstName} {spouse.lastName} Living Trust.  The trust refers to the disposition at my death of certain items of tangible personal property in accordance with a memorandum signed by me.  I make this memorandum for that purpose.</w:t>
+        <w:t>
+          Personal Property Memorandum of  
+          <w:r>
+            <w:t>{spouse.firstName}</w:t>
+          </w:r>
+          <w:r>
+            <w:t>{spouse.lastName}</w:t>
+          </w:r>
+        </w:t>
+      </w:r>
+    </w:p>
+    <w:p>
+      <w:r>
+        <w:t>
+          On 
+          <w:r>
+            <w:t>{trust.currentDate}</w:t>
+          </w:r>
+          , I,  
+          <w:r>
+            <w:t>{spouse.firstName}</w:t>
+          </w:r>
+          <w:r>
+            <w:t>{spouse.lastName}</w:t>
+          </w:r>
+          , signed the document that established The 
+          <w:r>
+            <w:t>{client.firstName}</w:t>
+          </w:r>
+          <w:r>
+            <w:t>{client.middleName}</w:t>
+          </w:r>
+          <w:r>
+            <w:t>{client.lastName}</w:t>
+          </w:r>
+           and  
+          <w:r>
+            <w:t>{spouse.firstName}</w:t>
+          </w:r>
+          <w:r>
+            <w:t>{spouse.lastName}</w:t>
+          </w:r>
+           Living Trust.  The trust refers to the disposition at my death of certain items of tangible personal property in accordance with a memorandum signed by me.  I make this memorandum for that purpose.
+        </w:t>
       </w:r>
     </w:p>
     <w:p>
@@ -14345,7 +16533,15 @@
       </w:r>
       <w:r>
         <w:br/>
-        <w:t>for  {spouse.firstName} {spouse.lastName}</w:t>
+        <w:t>
+          for  
+          <w:r>
+            <w:t>{spouse.firstName}</w:t>
+          </w:r>
+          <w:r>
+            <w:t>{spouse.lastName}</w:t>
+          </w:r>
+        </w:t>
       </w:r>
     </w:p>
     <w:tbl>
@@ -14710,7 +16906,15 @@
           </w:tcPr>
           <w:p>
             <w:r>
-              <w:t>________________________________  {spouse.firstName} {spouse.lastName}</w:t>
+              <w:t>
+                ________________________________  
+                <w:r>
+                  <w:t>{spouse.firstName}</w:t>
+                </w:r>
+                <w:r>
+                  <w:t>{spouse.lastName}</w:t>
+                </w:r>
+              </w:t>
             </w:r>
           </w:p>
         </w:tc>
@@ -14733,7 +16937,16 @@
       </w:r>
       <w:r>
         <w:br/>
-        <w:t>for  {spouse.firstName} {spouse.middleName ? spouse.middleName + " " : ""}{spouse.lastName}</w:t>
+        <w:t>
+          for  
+          <w:r>
+            <w:t>{spouse.firstName}</w:t>
+          </w:r>
+           {spouse.middleName ? spouse.middleName + " " : ""}
+          <w:r>
+            <w:t>{spouse.lastName}</w:t>
+          </w:r>
+        </w:t>
       </w:r>
     </w:p>
     <w:tbl>
@@ -15308,7 +17521,15 @@
           </w:tcPr>
           <w:p>
             <w:r>
-              <w:t>________________________________  {spouse.firstName} {spouse.lastName}</w:t>
+              <w:t>
+                ________________________________  
+                <w:r>
+                  <w:t>{spouse.firstName}</w:t>
+                </w:r>
+                <w:r>
+                  <w:t>{spouse.lastName}</w:t>
+                </w:r>
+              </w:t>
             </w:r>
           </w:p>
         </w:tc>
@@ -15336,7 +17557,16 @@
       </w:r>
       <w:r>
         <w:br/>
-        <w:t>for  {spouse.firstName} {spouse.middleName ? spouse.middleName + " " : ""}{spouse.lastName}</w:t>
+        <w:t>
+          for  
+          <w:r>
+            <w:t>{spouse.firstName}</w:t>
+          </w:r>
+           {spouse.middleName ? spouse.middleName + " " : ""}
+          <w:r>
+            <w:t>{spouse.lastName}</w:t>
+          </w:r>
+        </w:t>
       </w:r>
     </w:p>
     <w:tbl>
@@ -15911,7 +18141,15 @@
           </w:tcPr>
           <w:p>
             <w:r>
-              <w:t>_______________________________  {spouse.firstName} {spouse.lastName}</w:t>
+              <w:t>
+                _______________________________  
+                <w:r>
+                  <w:t>{spouse.firstName}</w:t>
+                </w:r>
+                <w:r>
+                  <w:t>{spouse.lastName}</w:t>
+                </w:r>
+              </w:t>
             </w:r>
           </w:p>
         </w:tc>

</xml_diff>

<commit_message>
Add dynamic anatomical gifts sections to estate planning templates
Implement conditional rendering for anatomical gifts preferences in Advance Health Care Directive sections.

Changes:
- Add boolean flags to docxTemplateService for anatomical gifts options (none, any, therapy, research, specific)
- Modify single_estate_planning_template.docx with conditional blocks for Section 2.09
- Modify joint_estate_planning_template.docx with separate conditional blocks for Client 1 and Client 2
- Create backup files before modifications

The Section 2.09 Anatomical Gifts paragraph now dynamically displays different text based on user selection. For joint trusts, each client's preferences render independently.

🤖 Generated with [Claude Code](https://claude.com/claude-code)

Co-Authored-By: Claude <noreply@anthropic.com>
</commit_message>
<xml_diff>
--- a/public/templates/joint_estate_planning_template.docx
+++ b/public/templates/joint_estate_planning_template.docx
@@ -12361,12 +12361,12 @@
         <w:pStyle w:val="Heading2"/>
       </w:pPr>
       <w:r>
-        <w:t>Section 2.09      Anatomical Gifts Not Authorized</w:t>
-      </w:r>
-    </w:p>
-    <w:p>
-      <w:r>
-        <w:t>I do not authorize my Health Care Agent to make any anatomical gifts on my behalf.</w:t>
+        <w:t>{#anatomicalGifts_client_none}Section 2.09      Anatomical Gifts Not Authorized{/anatomicalGifts_client_none}{#anatomicalGifts_client_any}Section 2.09      Anatomical Gifts Authorized{/anatomicalGifts_client_any}{#anatomicalGifts_client_therapy}Section 2.09      Anatomical Gifts for Transplantation{/anatomicalGifts_client_therapy}{#anatomicalGifts_client_research}Section 2.09      Anatomical Gifts for Research and Education{/anatomicalGifts_client_research}{#anatomicalGifts_client_specific}Section 2.09      Anatomical Gifts - Specific Organs{/anatomicalGifts_client_specific}</w:t>
+      </w:r>
+    </w:p>
+    <w:p>
+      <w:r>
+        <w:t>{#anatomicalGifts_client_none}I do not authorize my Health Care Agent to make any anatomical gifts on my behalf.{/anatomicalGifts_client_none}{#anatomicalGifts_client_any}I authorize my Health Care Agent to make anatomical gifts of any needed organs and tissues for any legally authorized purpose.{/anatomicalGifts_client_any}{#anatomicalGifts_client_therapy}I authorize my Health Care Agent to make anatomical gifts of my organs and tissues for the purpose of transplantation or therapeutic purposes.{/anatomicalGifts_client_therapy}{#anatomicalGifts_client_research}I authorize my Health Care Agent to make anatomical gifts of my organs and tissues for research or educational purposes.{/anatomicalGifts_client_research}{#anatomicalGifts_client_specific}I authorize my Health Care Agent to make anatomical gifts of specific organs as outlined in my separate anatomical gifts documentation.{/anatomicalGifts_client_specific}</w:t>
       </w:r>
     </w:p>
     <w:p>
@@ -13984,12 +13984,12 @@
         <w:pStyle w:val="Heading2"/>
       </w:pPr>
       <w:r>
-        <w:t>Section 2.09      Anatomical Gifts Not Authorized</w:t>
-      </w:r>
-    </w:p>
-    <w:p>
-      <w:r>
-        <w:t>I do not authorize my Health Care Agent to make any anatomical gifts on my behalf.</w:t>
+        <w:t>{#anatomicalGifts_spouse_none}Section 2.09      Anatomical Gifts Not Authorized{/anatomicalGifts_spouse_none}{#anatomicalGifts_spouse_any}Section 2.09      Anatomical Gifts Authorized{/anatomicalGifts_spouse_any}{#anatomicalGifts_spouse_therapy}Section 2.09      Anatomical Gifts for Transplantation{/anatomicalGifts_spouse_therapy}{#anatomicalGifts_spouse_research}Section 2.09      Anatomical Gifts for Research and Education{/anatomicalGifts_spouse_research}{#anatomicalGifts_spouse_specific}Section 2.09      Anatomical Gifts - Specific Organs{/anatomicalGifts_spouse_specific}</w:t>
+      </w:r>
+    </w:p>
+    <w:p>
+      <w:r>
+        <w:t>{#anatomicalGifts_spouse_none}I do not authorize my Health Care Agent to make any anatomical gifts on my behalf.{/anatomicalGifts_spouse_none}{#anatomicalGifts_spouse_any}I authorize my Health Care Agent to make anatomical gifts of any needed organs and tissues for any legally authorized purpose.{/anatomicalGifts_spouse_any}{#anatomicalGifts_spouse_therapy}I authorize my Health Care Agent to make anatomical gifts of my organs and tissues for the purpose of transplantation or therapeutic purposes.{/anatomicalGifts_spouse_therapy}{#anatomicalGifts_spouse_research}I authorize my Health Care Agent to make anatomical gifts of my organs and tissues for research or educational purposes.{/anatomicalGifts_spouse_research}{#anatomicalGifts_spouse_specific}I authorize my Health Care Agent to make anatomical gifts of specific organs as outlined in my separate anatomical gifts documentation.{/anatomicalGifts_spouse_specific}</w:t>
       </w:r>
     </w:p>
     <w:p>

</xml_diff>

<commit_message>
Fix spouse HIPAA showing client data in joint estate planning template
- Updated spouse's HIPAA Authorization document to use spouse-specific placeholders
- Changed firstHipaaAgentFormatted → spouseFirstHipaaAgentFormatted in spouse section
- Changed hipaaAgentSuccessorsFormatted → spouseHipaaAgentSuccessorsFormatted in spouse section
- Spouse HIPAA will now correctly display spouse's agents instead of client's agents

🤖 Generated with [Claude Code](https://claude.com/claude-code)

Co-Authored-By: Claude <noreply@anthropic.com>
</commit_message>
<xml_diff>
--- a/public/templates/joint_estate_planning_template.docx
+++ b/public/templates/joint_estate_planning_template.docx
@@ -12761,7 +12761,7 @@
       </w:r>
       <w:proofErr w:type="spellStart"/>
       <w:r>
-        <w:t>firstHipaaAgentFormatted</w:t>
+        <w:t>spouseFirstHipaaAgentFormatted</w:t>
       </w:r>
       <w:proofErr w:type="spellEnd"/>
       <w:r>
@@ -12774,7 +12774,7 @@
       </w:r>
       <w:proofErr w:type="spellStart"/>
       <w:r>
-        <w:t>hipaaAgentSuccessorsFormatted</w:t>
+        <w:t>spouseHipaaAgentSuccessorsFormatted</w:t>
       </w:r>
       <w:proofErr w:type="spellEnd"/>
       <w:r>

</xml_diff>

<commit_message>
Fix spouse sections in Confirmation of Names showing client data
- Fixed spouse's Durable Power of Attorney to use spouseFirstPoaAgentFormatted
- Fixed spouse's Advance Health Care Directive to use spouseFirstHealthcareAgentFormatted
- Fixed spouse's Personal Representative to use spouseFirstPersonalRepresentativeFormatted
- Spouse's HIPAA was already correct and was not modified
- Only Confirmation of Names section was modified, all other documents unchanged

🤖 Generated with [Claude Code](https://claude.com/claude-code)

Co-Authored-By: Claude <noreply@anthropic.com>
</commit_message>
<xml_diff>
--- a/public/templates/joint_estate_planning_template.docx
+++ b/public/templates/joint_estate_planning_template.docx
@@ -3871,7 +3871,7 @@
       </w:r>
       <w:proofErr w:type="spellStart"/>
       <w:r>
-        <w:t>firstPoaAgentFormatted</w:t>
+        <w:t>spouseFirstPoaAgentFormatted</w:t>
       </w:r>
       <w:proofErr w:type="spellEnd"/>
       <w:r>
@@ -3884,7 +3884,7 @@
       </w:r>
       <w:proofErr w:type="spellStart"/>
       <w:r>
-        <w:t>poaAgentSuccessorsFormatted</w:t>
+        <w:t>spousePoaAgentSuccessorsFormatted</w:t>
       </w:r>
       <w:proofErr w:type="spellEnd"/>
       <w:r>
@@ -4037,7 +4037,7 @@
       </w:r>
       <w:proofErr w:type="spellStart"/>
       <w:r>
-        <w:t>firstHealthcareAgentFormatted</w:t>
+        <w:t>spouseFirstHealthcareAgentFormatted</w:t>
       </w:r>
       <w:proofErr w:type="spellEnd"/>
       <w:r>
@@ -4050,7 +4050,7 @@
       </w:r>
       <w:proofErr w:type="spellStart"/>
       <w:r>
-        <w:t>healthcareAgentSuccessorsFormatted</w:t>
+        <w:t>spouseHealthcareAgentSuccessorsFormatted</w:t>
       </w:r>
       <w:proofErr w:type="spellEnd"/>
       <w:r>
@@ -4123,7 +4123,7 @@
       </w:r>
       <w:proofErr w:type="spellStart"/>
       <w:r>
-        <w:t>firstPersonalRepresentativeFormatted</w:t>
+        <w:t>spouseFirstPersonalRepresentativeFormatted</w:t>
       </w:r>
       <w:proofErr w:type="spellEnd"/>
       <w:r>
@@ -4136,7 +4136,7 @@
       </w:r>
       <w:proofErr w:type="spellStart"/>
       <w:r>
-        <w:t>personalRepresentativeSuccessorsFormatted</w:t>
+        <w:t>spousePersonalRepresentativeSuccessorsFormatted</w:t>
       </w:r>
       <w:proofErr w:type="spellEnd"/>
       <w:r>

</xml_diff>

<commit_message>
Add conditional logic for guardian section in wills
- Added hasGuardians boolean field to check if guardians are named
- Wrapped guardian sections (3.02) in conditional tags for client and spouse wills
- Made conservator section numbers conditional (3.03 when guardians exist, 3.02 when none)
- Fixed conditional tags to be inside proper text runs for docxtemplater parsing

Result:
- If guardians named: Shows Section 3.02 (Guardian) and Section 3.03 (Conservator)
- If no guardians: Hides Section 3.02 entirely, Conservator becomes Section 3.02

🤖 Generated with [Claude Code](https://claude.com/claude-code)

Co-Authored-By: Claude <noreply@anthropic.com>
</commit_message>
<xml_diff>
--- a/public/templates/joint_estate_planning_template.docx
+++ b/public/templates/joint_estate_planning_template.docx
@@ -1441,6 +1441,11 @@
       </w:pPr>
     </w:p>
     <w:p>
+      <w:r>
+        <w:t>{#hasGuardians}</w:t>
+      </w:r>
+    </w:p>
+    <w:p>
       <w:pPr>
         <w:spacing w:after="0" w:line="240" w:lineRule="auto"/>
         <w:rPr>
@@ -1521,11 +1526,16 @@
       </w:pPr>
     </w:p>
     <w:p>
+      <w:r>
+        <w:t>{/hasGuardians}</w:t>
+      </w:r>
+    </w:p>
+    <w:p>
       <w:pPr>
         <w:pStyle w:val="Heading2"/>
       </w:pPr>
       <w:r>
-        <w:t>Section 3.03      Conservator</w:t>
+        <w:t>Section {#hasGuardians}3.03{/hasGuardians}{^hasGuardians}3.02{/hasGuardians}      Conservator</w:t>
       </w:r>
     </w:p>
     <w:p>
@@ -2666,6 +2676,11 @@
       </w:pPr>
     </w:p>
     <w:p>
+      <w:r>
+        <w:t>{#hasGuardians}</w:t>
+      </w:r>
+    </w:p>
+    <w:p>
       <w:pPr>
         <w:spacing w:after="0" w:line="240" w:lineRule="auto"/>
         <w:rPr>
@@ -2746,11 +2761,16 @@
       </w:pPr>
     </w:p>
     <w:p>
+      <w:r>
+        <w:t>{/hasGuardians}</w:t>
+      </w:r>
+    </w:p>
+    <w:p>
       <w:pPr>
         <w:pStyle w:val="Heading2"/>
       </w:pPr>
       <w:r>
-        <w:t>Section 3.03      Conservator</w:t>
+        <w:t>Section {#hasGuardians}3.03{/hasGuardians}{^hasGuardians}3.02{/hasGuardians}      Conservator</w:t>
       </w:r>
     </w:p>
     <w:p>

</xml_diff>

<commit_message>
Replace hardcoded addresses in Certificate of Trust with placeholders
- Added grantor1Address, grantor1City, grantor1State, grantor1Zip placeholders
- Added grantor2Address, grantor2City, grantor2State, grantor2Zip placeholders
- Added spouseAddress, spouseCity, spouseState placeholders for consistency
- Replaced hardcoded '7923 Shadyglade Ave., North Hollywood, CA 91605' in Certificate of Trust
- Client and spouse trustees now show their respective addresses from the questionnaire

🤖 Generated with [Claude Code](https://claude.com/claude-code)

Co-Authored-By: Claude <noreply@anthropic.com>
</commit_message>
<xml_diff>
--- a/public/templates/joint_estate_planning_template.docx
+++ b/public/templates/joint_estate_planning_template.docx
@@ -10326,12 +10326,12 @@
     </w:p>
     <w:p>
       <w:r>
-        <w:t>The address of {grantor1FullName},Trustee, is 7923 Shadyglade Ave. , North Hollywood, {state} 91605.</w:t>
-      </w:r>
-    </w:p>
-    <w:p>
-      <w:r>
-        <w:t>The address of  {grantor2FullName},Trustee, is 7923 Shadyglade Ave. , North Hollywood, {state} 91605.</w:t>
+        <w:t>The address of {grantor1FullName},Trustee, is {grantor1Address}, {grantor1City}, {state} {grantor1Zip}.</w:t>
+      </w:r>
+    </w:p>
+    <w:p>
+      <w:r>
+        <w:t>The address of  {grantor2FullName},Trustee, is {grantor2Address}, {grantor2City}, {state} {grantor2Zip}.</w:t>
       </w:r>
     </w:p>
     <w:p>

</xml_diff>

<commit_message>
Add city, state, and zip fields to client form and replace hardcoded cities in templates
- Add city, state, and zip input fields for both client and spouse in ClientInfoSection
- Replace all hardcoded "North Hollywood" instances with city placeholders in joint estate planning template
- Add debugging for grantor2City placeholder in docxTemplateService

🤖 Generated with [Claude Code](https://claude.com/claude-code)

Co-Authored-By: Claude <noreply@anthropic.com>
</commit_message>
<xml_diff>
--- a/public/templates/joint_estate_planning_template.docx
+++ b/public/templates/joint_estate_planning_template.docx
@@ -5082,7 +5082,7 @@
     </w:p>
     <w:p>
       <w:r>
-        <w:t xml:space="preserve">I, {grantor1FullName} of North Hollywood, {state}, Social Security number _____________________, am creating a Durable Power of Attorney under the laws of the State of {state}.  I revoke all Powers of Attorney previously granted by me as Principal and terminate all agency relationships created by me except:  </w:t>
+        <w:t xml:space="preserve">I, {grantor1FullName} of {grantor1City}, {state}, Social Security number _____________________, am creating a Durable Power of Attorney under the laws of the State of {state}.  I revoke all Powers of Attorney previously granted by me as Principal and terminate all agency relationships created by me except:  </w:t>
       </w:r>
     </w:p>
     <w:p>
@@ -7662,7 +7662,7 @@
     </w:p>
     <w:p>
       <w:r>
-        <w:t xml:space="preserve">I,  {grantor2FullName} of North Hollywood, {state}, Social Security number _____________________, am creating a Durable Power of Attorney under the laws of the State of {state}.  I revoke all Powers of Attorney previously granted by me as Principal and terminate all agency relationships created by me except:  </w:t>
+        <w:t xml:space="preserve">I,  {grantor2FullName} of {grantor2City}, {state}, Social Security number _____________________, am creating a Durable Power of Attorney under the laws of the State of {state}.  I revoke all Powers of Attorney previously granted by me as Principal and terminate all agency relationships created by me except:  </w:t>
       </w:r>
     </w:p>
     <w:p>
@@ -10827,7 +10827,7 @@
     </w:p>
     <w:p>
       <w:r>
-        <w:t xml:space="preserve">For value received I, {grantor1FullName} of North Hollywood, {state}, assign, transfer, and convey to: </w:t>
+        <w:t xml:space="preserve">For value received I, {grantor1FullName} of {grantor1City}, {state}, assign, transfer, and convey to: </w:t>
       </w:r>
     </w:p>
     <w:p>
@@ -10942,7 +10942,7 @@
     </w:p>
     <w:p>
       <w:r>
-        <w:t xml:space="preserve">For value received I,  {grantor2FullName} of North Hollywood, {state}, assign, transfer, and convey to: </w:t>
+        <w:t xml:space="preserve">For value received I,  {grantor2FullName} of {grantor2City}, {state}, assign, transfer, and convey to: </w:t>
       </w:r>
     </w:p>
     <w:p>

</xml_diff>